<commit_message>
En cours de complétion
</commit_message>
<xml_diff>
--- a/Cahier de charge.docx
+++ b/Cahier de charge.docx
@@ -3695,23 +3695,13 @@
                                   </w:sdtPr>
                                   <w:sdtEndPr/>
                                   <w:sdtContent>
-                                    <w:proofErr w:type="spellStart"/>
                                     <w:r>
                                       <w:rPr>
                                         <w:color w:val="4472C4" w:themeColor="accent1"/>
                                         <w:sz w:val="26"/>
                                         <w:szCs w:val="26"/>
                                       </w:rPr>
-                                      <w:t>Deconninck</w:t>
-                                    </w:r>
-                                    <w:proofErr w:type="spellEnd"/>
-                                    <w:r>
-                                      <w:rPr>
-                                        <w:color w:val="4472C4" w:themeColor="accent1"/>
-                                        <w:sz w:val="26"/>
-                                        <w:szCs w:val="26"/>
-                                      </w:rPr>
-                                      <w:t xml:space="preserve"> </w:t>
+                                      <w:t xml:space="preserve">Deconninck </w:t>
                                     </w:r>
                                     <w:r>
                                       <w:rPr>
@@ -3847,23 +3837,13 @@
                             </w:sdtPr>
                             <w:sdtEndPr/>
                             <w:sdtContent>
-                              <w:proofErr w:type="spellStart"/>
                               <w:r>
                                 <w:rPr>
                                   <w:color w:val="4472C4" w:themeColor="accent1"/>
                                   <w:sz w:val="26"/>
                                   <w:szCs w:val="26"/>
                                 </w:rPr>
-                                <w:t>Deconninck</w:t>
-                              </w:r>
-                              <w:proofErr w:type="spellEnd"/>
-                              <w:r>
-                                <w:rPr>
-                                  <w:color w:val="4472C4" w:themeColor="accent1"/>
-                                  <w:sz w:val="26"/>
-                                  <w:szCs w:val="26"/>
-                                </w:rPr>
-                                <w:t xml:space="preserve"> </w:t>
+                                <w:t xml:space="preserve">Deconninck </w:t>
                               </w:r>
                               <w:r>
                                 <w:rPr>
@@ -5303,9 +5283,18 @@
         <w:t>)</w:t>
       </w:r>
     </w:p>
+    <w:p/>
     <w:p>
       <w:pPr>
-        <w:pStyle w:val="Titre1"/>
+        <w:pStyle w:val="Titre2"/>
+      </w:pPr>
+      <w:r>
+        <w:t>Les intervenants</w:t>
+      </w:r>
+    </w:p>
+    <w:p>
+      <w:pPr>
+        <w:pStyle w:val="Titre2"/>
       </w:pPr>
       <w:bookmarkStart w:id="7" w:name="_Toc96095358"/>
       <w:r>
@@ -5313,7 +5302,6 @@
       </w:r>
       <w:bookmarkEnd w:id="7"/>
     </w:p>
-    <w:p/>
     <w:p>
       <w:pPr>
         <w:pStyle w:val="Titre3"/>
@@ -6209,7 +6197,9 @@
         <w:tc>
           <w:tcPr>
             <w:tcW w:w="1838" w:type="dxa"/>
-            <w:shd w:val="clear" w:color="auto" w:fill="FFFFFF" w:themeFill="background1"/>
+            <w:vMerge w:val="restart"/>
+            <w:shd w:val="clear" w:color="auto" w:fill="FFFFFF" w:themeFill="background1"/>
+            <w:vAlign w:val="center"/>
           </w:tcPr>
           <w:p>
             <w:pPr>
@@ -6228,6 +6218,107 @@
           <w:p>
             <w:r>
               <w:t>Un client à un ID unique</w:t>
+            </w:r>
+            <w:r>
+              <w:t xml:space="preserve"> </w:t>
+            </w:r>
+            <w:r>
+              <w:rPr>
+                <w:color w:val="70AD47" w:themeColor="accent6"/>
+              </w:rPr>
+              <w:t>possède ?</w:t>
+            </w:r>
+          </w:p>
+        </w:tc>
+      </w:tr>
+      <w:tr>
+        <w:tc>
+          <w:tcPr>
+            <w:tcW w:w="1838" w:type="dxa"/>
+            <w:vMerge/>
+            <w:shd w:val="clear" w:color="auto" w:fill="FFFFFF" w:themeFill="background1"/>
+          </w:tcPr>
+          <w:p>
+            <w:pPr>
+              <w:jc w:val="center"/>
+            </w:pPr>
+          </w:p>
+        </w:tc>
+        <w:tc>
+          <w:tcPr>
+            <w:tcW w:w="7224" w:type="dxa"/>
+            <w:shd w:val="clear" w:color="auto" w:fill="FFFFFF" w:themeFill="background1"/>
+          </w:tcPr>
+          <w:p>
+            <w:pPr>
+              <w:rPr>
+                <w:i/>
+                <w:iCs/>
+              </w:rPr>
+            </w:pPr>
+            <w:r>
+              <w:rPr>
+                <w:i/>
+                <w:iCs/>
+                <w:color w:val="70AD47" w:themeColor="accent6"/>
+              </w:rPr>
+              <w:t xml:space="preserve">DB &gt; Table </w:t>
+            </w:r>
+            <w:r>
+              <w:rPr>
+                <w:i/>
+                <w:iCs/>
+                <w:color w:val="70AD47" w:themeColor="accent6"/>
+              </w:rPr>
+              <w:t>Client</w:t>
+            </w:r>
+            <w:r>
+              <w:rPr>
+                <w:i/>
+                <w:iCs/>
+                <w:color w:val="70AD47" w:themeColor="accent6"/>
+              </w:rPr>
+              <w:t xml:space="preserve"> &gt; Key</w:t>
+            </w:r>
+            <w:r>
+              <w:rPr>
+                <w:i/>
+                <w:iCs/>
+                <w:color w:val="70AD47" w:themeColor="accent6"/>
+              </w:rPr>
+              <w:t>s</w:t>
+            </w:r>
+            <w:r>
+              <w:rPr>
+                <w:i/>
+                <w:iCs/>
+                <w:color w:val="70AD47" w:themeColor="accent6"/>
+              </w:rPr>
+              <w:t xml:space="preserve"> &gt; PK_</w:t>
+            </w:r>
+            <w:r>
+              <w:rPr>
+                <w:i/>
+                <w:iCs/>
+                <w:color w:val="70AD47" w:themeColor="accent6"/>
+              </w:rPr>
+              <w:t>Client</w:t>
+            </w:r>
+            <w:r>
+              <w:rPr>
+                <w:i/>
+                <w:iCs/>
+                <w:color w:val="70AD47" w:themeColor="accent6"/>
+              </w:rPr>
+              <w:t> : Clé primaire sur ID</w:t>
+            </w:r>
+            <w:r>
+              <w:rPr>
+                <w:i/>
+                <w:iCs/>
+                <w:color w:val="70AD47" w:themeColor="accent6"/>
+              </w:rPr>
+              <w:t>Client</w:t>
             </w:r>
           </w:p>
         </w:tc>
@@ -6295,6 +6386,7 @@
             <w:tcW w:w="1838" w:type="dxa"/>
             <w:vMerge w:val="restart"/>
             <w:shd w:val="clear" w:color="auto" w:fill="FFFFFF" w:themeFill="background1"/>
+            <w:vAlign w:val="center"/>
           </w:tcPr>
           <w:p>
             <w:pPr>
@@ -6306,11 +6398,6 @@
             <w:r>
               <w:t>4</w:t>
             </w:r>
-          </w:p>
-          <w:p>
-            <w:pPr>
-              <w:jc w:val="center"/>
-            </w:pPr>
           </w:p>
         </w:tc>
         <w:tc>
@@ -6356,7 +6443,7 @@
                 <w:iCs/>
                 <w:color w:val="2F5496" w:themeColor="accent1" w:themeShade="BF"/>
               </w:rPr>
-              <w:t>DB&gt;Table</w:t>
+              <w:t>DB</w:t>
             </w:r>
             <w:r>
               <w:rPr>
@@ -6364,7 +6451,7 @@
                 <w:iCs/>
                 <w:color w:val="2F5496" w:themeColor="accent1" w:themeShade="BF"/>
               </w:rPr>
-              <w:t>s</w:t>
+              <w:t xml:space="preserve"> </w:t>
             </w:r>
             <w:r>
               <w:rPr>
@@ -6372,7 +6459,7 @@
                 <w:iCs/>
                 <w:color w:val="2F5496" w:themeColor="accent1" w:themeShade="BF"/>
               </w:rPr>
-              <w:t xml:space="preserve"> Client&gt;</w:t>
+              <w:t>&gt;</w:t>
             </w:r>
             <w:r>
               <w:rPr>
@@ -6380,18 +6467,80 @@
                 <w:iCs/>
                 <w:color w:val="2F5496" w:themeColor="accent1" w:themeShade="BF"/>
               </w:rPr>
-              <w:t>Keys&gt;</w:t>
-            </w:r>
-            <w:proofErr w:type="spellStart"/>
+              <w:t xml:space="preserve"> </w:t>
+            </w:r>
             <w:r>
               <w:rPr>
                 <w:i/>
                 <w:iCs/>
                 <w:color w:val="2F5496" w:themeColor="accent1" w:themeShade="BF"/>
               </w:rPr>
+              <w:t>Table Client</w:t>
+            </w:r>
+            <w:r>
+              <w:rPr>
+                <w:i/>
+                <w:iCs/>
+                <w:color w:val="2F5496" w:themeColor="accent1" w:themeShade="BF"/>
+              </w:rPr>
+              <w:t xml:space="preserve"> </w:t>
+            </w:r>
+            <w:r>
+              <w:rPr>
+                <w:i/>
+                <w:iCs/>
+                <w:color w:val="2F5496" w:themeColor="accent1" w:themeShade="BF"/>
+              </w:rPr>
+              <w:t>&gt;</w:t>
+            </w:r>
+            <w:r>
+              <w:rPr>
+                <w:i/>
+                <w:iCs/>
+                <w:color w:val="2F5496" w:themeColor="accent1" w:themeShade="BF"/>
+              </w:rPr>
+              <w:t xml:space="preserve"> </w:t>
+            </w:r>
+            <w:r>
+              <w:rPr>
+                <w:i/>
+                <w:iCs/>
+                <w:color w:val="2F5496" w:themeColor="accent1" w:themeShade="BF"/>
+              </w:rPr>
+              <w:t>Key</w:t>
+            </w:r>
+            <w:r>
+              <w:rPr>
+                <w:i/>
+                <w:iCs/>
+                <w:color w:val="2F5496" w:themeColor="accent1" w:themeShade="BF"/>
+              </w:rPr>
+              <w:t xml:space="preserve">s </w:t>
+            </w:r>
+            <w:r>
+              <w:rPr>
+                <w:i/>
+                <w:iCs/>
+                <w:color w:val="2F5496" w:themeColor="accent1" w:themeShade="BF"/>
+              </w:rPr>
+              <w:t>&gt;</w:t>
+            </w:r>
+            <w:r>
+              <w:rPr>
+                <w:i/>
+                <w:iCs/>
+                <w:color w:val="2F5496" w:themeColor="accent1" w:themeShade="BF"/>
+              </w:rPr>
+              <w:t xml:space="preserve"> </w:t>
+            </w:r>
+            <w:r>
+              <w:rPr>
+                <w:i/>
+                <w:iCs/>
+                <w:color w:val="2F5496" w:themeColor="accent1" w:themeShade="BF"/>
+              </w:rPr>
               <w:t>UK_Mail</w:t>
             </w:r>
-            <w:proofErr w:type="spellEnd"/>
           </w:p>
         </w:tc>
       </w:tr>
@@ -6502,17 +6651,16 @@
         <w:tc>
           <w:tcPr>
             <w:tcW w:w="1838" w:type="dxa"/>
-            <w:shd w:val="clear" w:color="auto" w:fill="FFFFFF" w:themeFill="background1"/>
+            <w:vMerge w:val="restart"/>
+            <w:shd w:val="clear" w:color="auto" w:fill="FFFFFF" w:themeFill="background1"/>
+            <w:vAlign w:val="center"/>
           </w:tcPr>
           <w:p>
             <w:pPr>
               <w:jc w:val="center"/>
             </w:pPr>
             <w:r>
-              <w:t>CF-RS-00</w:t>
-            </w:r>
-            <w:r>
-              <w:t>6</w:t>
+              <w:t>CF-RS-006</w:t>
             </w:r>
           </w:p>
         </w:tc>
@@ -6523,13 +6671,7 @@
           </w:tcPr>
           <w:p>
             <w:r>
-              <w:t xml:space="preserve">Un </w:t>
-            </w:r>
-            <w:r>
-              <w:t>dépôt</w:t>
-            </w:r>
-            <w:r>
-              <w:t xml:space="preserve"> à un ID unique</w:t>
+              <w:t>Un dépôt à un ID unique</w:t>
             </w:r>
           </w:p>
         </w:tc>
@@ -6538,15 +6680,13 @@
         <w:tc>
           <w:tcPr>
             <w:tcW w:w="1838" w:type="dxa"/>
+            <w:vMerge/>
             <w:shd w:val="clear" w:color="auto" w:fill="FFFFFF" w:themeFill="background1"/>
           </w:tcPr>
           <w:p>
             <w:pPr>
               <w:jc w:val="center"/>
             </w:pPr>
-            <w:r>
-              <w:t>CF-RS-007</w:t>
-            </w:r>
           </w:p>
         </w:tc>
         <w:tc>
@@ -6556,7 +6696,52 @@
           </w:tcPr>
           <w:p>
             <w:r>
-              <w:t xml:space="preserve">Un dépôt à un ID ville </w:t>
+              <w:rPr>
+                <w:i/>
+                <w:iCs/>
+                <w:color w:val="70AD47" w:themeColor="accent6"/>
+              </w:rPr>
+              <w:t xml:space="preserve">DB &gt; Table </w:t>
+            </w:r>
+            <w:r>
+              <w:rPr>
+                <w:i/>
+                <w:iCs/>
+                <w:color w:val="70AD47" w:themeColor="accent6"/>
+              </w:rPr>
+              <w:t>Depot</w:t>
+            </w:r>
+            <w:r>
+              <w:rPr>
+                <w:i/>
+                <w:iCs/>
+                <w:color w:val="70AD47" w:themeColor="accent6"/>
+              </w:rPr>
+              <w:t xml:space="preserve"> &gt; Keys &gt; PK_</w:t>
+            </w:r>
+            <w:r>
+              <w:rPr>
+                <w:i/>
+                <w:iCs/>
+                <w:color w:val="70AD47" w:themeColor="accent6"/>
+              </w:rPr>
+              <w:t>Depot</w:t>
+            </w:r>
+            <w:r>
+              <w:rPr>
+                <w:i/>
+                <w:iCs/>
+                <w:color w:val="70AD47" w:themeColor="accent6"/>
+              </w:rPr>
+              <w:t>: Clé primaire sur ID</w:t>
+            </w:r>
+            <w:r>
+              <w:rPr>
+                <w:i/>
+                <w:iCs/>
+                <w:color w:val="70AD47" w:themeColor="accent6"/>
+              </w:rPr>
+              <w:t>Depot</w:t>
             </w:r>
           </w:p>
         </w:tc>
@@ -6572,7 +6757,7 @@
               <w:jc w:val="center"/>
             </w:pPr>
             <w:r>
-              <w:t>CF-RS-008</w:t>
+              <w:t>CF-RS-007</w:t>
             </w:r>
           </w:p>
         </w:tc>
@@ -6582,11 +6767,16 @@
             <w:shd w:val="clear" w:color="auto" w:fill="FFFFFF" w:themeFill="background1"/>
           </w:tcPr>
           <w:p>
-            <w:r>
-              <w:t xml:space="preserve">Un dépôt à un statut </w:t>
-            </w:r>
-            <w:r>
-              <w:t xml:space="preserve">Inactif </w:t>
+            <w:pPr>
+              <w:rPr>
+                <w:strike/>
+              </w:rPr>
+            </w:pPr>
+            <w:r>
+              <w:rPr>
+                <w:strike/>
+              </w:rPr>
+              <w:t xml:space="preserve">Un dépôt à un ID ville </w:t>
             </w:r>
           </w:p>
         </w:tc>
@@ -6602,10 +6792,48 @@
               <w:jc w:val="center"/>
             </w:pPr>
             <w:r>
-              <w:t>CF-RS-00</w:t>
-            </w:r>
-            <w:r>
-              <w:t>9</w:t>
+              <w:t>CF-RS-008</w:t>
+            </w:r>
+          </w:p>
+        </w:tc>
+        <w:tc>
+          <w:tcPr>
+            <w:tcW w:w="7224" w:type="dxa"/>
+            <w:shd w:val="clear" w:color="auto" w:fill="FFFFFF" w:themeFill="background1"/>
+          </w:tcPr>
+          <w:p>
+            <w:r>
+              <w:rPr>
+                <w:strike/>
+              </w:rPr>
+              <w:t xml:space="preserve">Un dépôt à un statut </w:t>
+            </w:r>
+            <w:r>
+              <w:rPr>
+                <w:strike/>
+              </w:rPr>
+              <w:t>Inactif</w:t>
+            </w:r>
+            <w:r>
+              <w:t xml:space="preserve"> Un dépôt a un champ statut inactif</w:t>
+            </w:r>
+          </w:p>
+        </w:tc>
+      </w:tr>
+      <w:tr>
+        <w:tc>
+          <w:tcPr>
+            <w:tcW w:w="1838" w:type="dxa"/>
+            <w:vMerge w:val="restart"/>
+            <w:shd w:val="clear" w:color="auto" w:fill="FFFFFF" w:themeFill="background1"/>
+            <w:vAlign w:val="center"/>
+          </w:tcPr>
+          <w:p>
+            <w:pPr>
+              <w:jc w:val="center"/>
+            </w:pPr>
+            <w:r>
+              <w:t>CF-RS-009</w:t>
             </w:r>
           </w:p>
         </w:tc>
@@ -6622,7 +6850,55 @@
               </w:rPr>
             </w:pPr>
             <w:r>
+              <w:rPr>
+                <w:strike/>
+              </w:rPr>
               <w:t>Un dépôt est relié à une et une seule ville</w:t>
+            </w:r>
+            <w:r>
+              <w:t xml:space="preserve"> </w:t>
+            </w:r>
+            <w:r>
+              <w:rPr>
+                <w:color w:val="70AD47" w:themeColor="accent6"/>
+              </w:rPr>
+              <w:t>Un Dépôt fait partie d’une et une seule ville</w:t>
+            </w:r>
+          </w:p>
+        </w:tc>
+      </w:tr>
+      <w:tr>
+        <w:tc>
+          <w:tcPr>
+            <w:tcW w:w="1838" w:type="dxa"/>
+            <w:vMerge/>
+            <w:shd w:val="clear" w:color="auto" w:fill="FFFFFF" w:themeFill="background1"/>
+          </w:tcPr>
+          <w:p>
+            <w:pPr>
+              <w:jc w:val="center"/>
+            </w:pPr>
+          </w:p>
+        </w:tc>
+        <w:tc>
+          <w:tcPr>
+            <w:tcW w:w="7224" w:type="dxa"/>
+            <w:shd w:val="clear" w:color="auto" w:fill="FFFFFF" w:themeFill="background1"/>
+          </w:tcPr>
+          <w:p>
+            <w:pPr>
+              <w:rPr>
+                <w:i/>
+                <w:iCs/>
+              </w:rPr>
+            </w:pPr>
+            <w:r>
+              <w:rPr>
+                <w:i/>
+                <w:iCs/>
+                <w:color w:val="70AD47" w:themeColor="accent6"/>
+              </w:rPr>
+              <w:t>DB &gt; Table Depot &gt; Keys FK_Depot_Ville : Clé étrangère sur IDVille, pointant sur IDVille de la table Ville</w:t>
             </w:r>
           </w:p>
         </w:tc>
@@ -6731,20 +7007,16 @@
         <w:tc>
           <w:tcPr>
             <w:tcW w:w="1838" w:type="dxa"/>
-            <w:shd w:val="clear" w:color="auto" w:fill="FFFFFF" w:themeFill="background1"/>
+            <w:vMerge w:val="restart"/>
+            <w:shd w:val="clear" w:color="auto" w:fill="FFFFFF" w:themeFill="background1"/>
+            <w:vAlign w:val="center"/>
           </w:tcPr>
           <w:p>
             <w:pPr>
               <w:jc w:val="center"/>
             </w:pPr>
             <w:r>
-              <w:t>CF-RS-0</w:t>
-            </w:r>
-            <w:r>
-              <w:t>1</w:t>
-            </w:r>
-            <w:r>
-              <w:t>1</w:t>
+              <w:t>CF-RS-011</w:t>
             </w:r>
           </w:p>
         </w:tc>
@@ -6755,13 +7027,7 @@
           </w:tcPr>
           <w:p>
             <w:r>
-              <w:t xml:space="preserve">Un </w:t>
-            </w:r>
-            <w:r>
-              <w:t>forfait</w:t>
-            </w:r>
-            <w:r>
-              <w:t xml:space="preserve"> à un ID unique</w:t>
+              <w:t>Un forfait à un ID unique</w:t>
             </w:r>
           </w:p>
         </w:tc>
@@ -6770,15 +7036,13 @@
         <w:tc>
           <w:tcPr>
             <w:tcW w:w="1838" w:type="dxa"/>
+            <w:vMerge/>
             <w:shd w:val="clear" w:color="auto" w:fill="FFFFFF" w:themeFill="background1"/>
           </w:tcPr>
           <w:p>
             <w:pPr>
               <w:jc w:val="center"/>
             </w:pPr>
-            <w:r>
-              <w:t>CF-RS-012</w:t>
-            </w:r>
           </w:p>
         </w:tc>
         <w:tc>
@@ -6787,29 +7051,133 @@
             <w:shd w:val="clear" w:color="auto" w:fill="FFFFFF" w:themeFill="background1"/>
           </w:tcPr>
           <w:p>
-            <w:pPr>
+            <w:r>
               <w:rPr>
                 <w:i/>
                 <w:iCs/>
-              </w:rPr>
-            </w:pPr>
-            <w:r>
-              <w:t xml:space="preserve">Un forfait à </w:t>
-            </w:r>
-            <w:r>
-              <w:t>deux</w:t>
-            </w:r>
-            <w:r>
-              <w:t xml:space="preserve"> ID</w:t>
-            </w:r>
-            <w:r>
-              <w:t xml:space="preserve"> dépôt</w:t>
-            </w:r>
-            <w:r>
-              <w:t xml:space="preserve"> </w:t>
-            </w:r>
-            <w:r>
-              <w:t>obligatoire</w:t>
+                <w:color w:val="70AD47" w:themeColor="accent6"/>
+              </w:rPr>
+              <w:t xml:space="preserve">DB &gt; Table </w:t>
+            </w:r>
+            <w:r>
+              <w:rPr>
+                <w:i/>
+                <w:iCs/>
+                <w:color w:val="70AD47" w:themeColor="accent6"/>
+              </w:rPr>
+              <w:t>Forfait</w:t>
+            </w:r>
+            <w:r>
+              <w:rPr>
+                <w:i/>
+                <w:iCs/>
+                <w:color w:val="70AD47" w:themeColor="accent6"/>
+              </w:rPr>
+              <w:t xml:space="preserve"> &gt; Keys &gt; PK</w:t>
+            </w:r>
+            <w:r>
+              <w:rPr>
+                <w:i/>
+                <w:iCs/>
+                <w:color w:val="70AD47" w:themeColor="accent6"/>
+              </w:rPr>
+              <w:t>_Forfait</w:t>
+            </w:r>
+            <w:r>
+              <w:rPr>
+                <w:i/>
+                <w:iCs/>
+                <w:color w:val="70AD47" w:themeColor="accent6"/>
+              </w:rPr>
+              <w:t>t</w:t>
+            </w:r>
+            <w:r>
+              <w:rPr>
+                <w:i/>
+                <w:iCs/>
+                <w:color w:val="70AD47" w:themeColor="accent6"/>
+              </w:rPr>
+              <w:t>: Clé primaire sur ID</w:t>
+            </w:r>
+            <w:r>
+              <w:rPr>
+                <w:i/>
+                <w:iCs/>
+                <w:color w:val="70AD47" w:themeColor="accent6"/>
+              </w:rPr>
+              <w:t>Forfait</w:t>
+            </w:r>
+          </w:p>
+        </w:tc>
+      </w:tr>
+      <w:tr>
+        <w:tc>
+          <w:tcPr>
+            <w:tcW w:w="1838" w:type="dxa"/>
+            <w:vMerge w:val="restart"/>
+            <w:shd w:val="clear" w:color="auto" w:fill="FFFFFF" w:themeFill="background1"/>
+            <w:vAlign w:val="center"/>
+          </w:tcPr>
+          <w:p>
+            <w:pPr>
+              <w:jc w:val="center"/>
+            </w:pPr>
+            <w:r>
+              <w:t>CF-RS-012</w:t>
+            </w:r>
+          </w:p>
+        </w:tc>
+        <w:tc>
+          <w:tcPr>
+            <w:tcW w:w="7224" w:type="dxa"/>
+            <w:shd w:val="clear" w:color="auto" w:fill="FFFFFF" w:themeFill="background1"/>
+          </w:tcPr>
+          <w:p>
+            <w:pPr>
+              <w:rPr>
+                <w:i/>
+                <w:iCs/>
+              </w:rPr>
+            </w:pPr>
+            <w:r>
+              <w:t>Un forfait à deux ID dépôt obligatoire</w:t>
+            </w:r>
+          </w:p>
+        </w:tc>
+      </w:tr>
+      <w:tr>
+        <w:tc>
+          <w:tcPr>
+            <w:tcW w:w="1838" w:type="dxa"/>
+            <w:vMerge/>
+            <w:shd w:val="clear" w:color="auto" w:fill="FFFFFF" w:themeFill="background1"/>
+          </w:tcPr>
+          <w:p>
+            <w:pPr>
+              <w:jc w:val="center"/>
+            </w:pPr>
+          </w:p>
+        </w:tc>
+        <w:tc>
+          <w:tcPr>
+            <w:tcW w:w="7224" w:type="dxa"/>
+            <w:shd w:val="clear" w:color="auto" w:fill="FFFFFF" w:themeFill="background1"/>
+          </w:tcPr>
+          <w:p>
+            <w:pPr>
+              <w:rPr>
+                <w:i/>
+                <w:iCs/>
+                <w:color w:val="70AD47" w:themeColor="accent6"/>
+              </w:rPr>
+            </w:pPr>
+            <w:r>
+              <w:rPr>
+                <w:i/>
+                <w:iCs/>
+                <w:color w:val="70AD47" w:themeColor="accent6"/>
+              </w:rPr>
+              <w:t>DB &gt; Table Forfait &gt; Keys &gt; FK_IDDepot1 et FK_IDDepot2 : Clés étrangères sur IDDepot1 et IDDepot2, pointants sur IDDepot de la table Depot</w:t>
             </w:r>
           </w:p>
         </w:tc>
@@ -6966,17 +7334,16 @@
         <w:tc>
           <w:tcPr>
             <w:tcW w:w="1838" w:type="dxa"/>
-            <w:shd w:val="clear" w:color="auto" w:fill="FFFFFF" w:themeFill="background1"/>
+            <w:vMerge w:val="restart"/>
+            <w:shd w:val="clear" w:color="auto" w:fill="FFFFFF" w:themeFill="background1"/>
+            <w:vAlign w:val="center"/>
           </w:tcPr>
           <w:p>
             <w:pPr>
               <w:jc w:val="center"/>
             </w:pPr>
             <w:r>
-              <w:t>CF-RS-0</w:t>
-            </w:r>
-            <w:r>
-              <w:t>16</w:t>
+              <w:t>CF-RS-016</w:t>
             </w:r>
           </w:p>
         </w:tc>
@@ -6987,13 +7354,43 @@
           </w:tcPr>
           <w:p>
             <w:r>
-              <w:t>Un</w:t>
-            </w:r>
-            <w:r>
-              <w:t>e notoriété</w:t>
-            </w:r>
-            <w:r>
-              <w:t xml:space="preserve"> à un ID unique</w:t>
+              <w:t>Une notoriété à un ID unique</w:t>
+            </w:r>
+          </w:p>
+        </w:tc>
+      </w:tr>
+      <w:tr>
+        <w:tc>
+          <w:tcPr>
+            <w:tcW w:w="1838" w:type="dxa"/>
+            <w:vMerge/>
+            <w:shd w:val="clear" w:color="auto" w:fill="FFFFFF" w:themeFill="background1"/>
+          </w:tcPr>
+          <w:p>
+            <w:pPr>
+              <w:jc w:val="center"/>
+            </w:pPr>
+          </w:p>
+        </w:tc>
+        <w:tc>
+          <w:tcPr>
+            <w:tcW w:w="7224" w:type="dxa"/>
+            <w:shd w:val="clear" w:color="auto" w:fill="FFFFFF" w:themeFill="background1"/>
+          </w:tcPr>
+          <w:p>
+            <w:pPr>
+              <w:rPr>
+                <w:i/>
+                <w:iCs/>
+              </w:rPr>
+            </w:pPr>
+            <w:r>
+              <w:rPr>
+                <w:i/>
+                <w:iCs/>
+                <w:color w:val="70AD47" w:themeColor="accent6"/>
+              </w:rPr>
+              <w:t>DB &gt; Table Notoriete &gt; Key &gt; PK_Notoriete : Clé primaire sur IDNotoriete</w:t>
             </w:r>
           </w:p>
         </w:tc>
@@ -7012,10 +7409,7 @@
               <w:jc w:val="center"/>
             </w:pPr>
             <w:r>
-              <w:t>CF-RS-0</w:t>
-            </w:r>
-            <w:r>
-              <w:t>17</w:t>
+              <w:t>CF-RS-017</w:t>
             </w:r>
           </w:p>
         </w:tc>
@@ -7042,10 +7436,7 @@
               <w:jc w:val="center"/>
             </w:pPr>
             <w:r>
-              <w:t>CF-RS-0</w:t>
-            </w:r>
-            <w:r>
-              <w:t>18</w:t>
+              <w:t>CF-RS-018</w:t>
             </w:r>
           </w:p>
         </w:tc>
@@ -7083,10 +7474,25 @@
           </w:tcPr>
           <w:p>
             <w:r>
-              <w:t>Une notoriété à</w:t>
-            </w:r>
-            <w:r>
-              <w:t xml:space="preserve"> un statut inactif</w:t>
+              <w:t>Une notoriété à un</w:t>
+            </w:r>
+            <w:r>
+              <w:t xml:space="preserve"> </w:t>
+            </w:r>
+            <w:r>
+              <w:rPr>
+                <w:color w:val="70AD47" w:themeColor="accent6"/>
+              </w:rPr>
+              <w:t>champ</w:t>
+            </w:r>
+            <w:r>
+              <w:rPr>
+                <w:color w:val="70AD47" w:themeColor="accent6"/>
+              </w:rPr>
+              <w:t xml:space="preserve"> </w:t>
+            </w:r>
+            <w:r>
+              <w:t>statut inactif</w:t>
             </w:r>
           </w:p>
         </w:tc>
@@ -7113,21 +7519,15 @@
           </w:tcPr>
           <w:p>
             <w:r>
-              <w:t xml:space="preserve">Une notoriété </w:t>
-            </w:r>
-            <w:r>
-              <w:t>peut être</w:t>
-            </w:r>
-            <w:r>
-              <w:t xml:space="preserve"> liée à 0 ou plusieurs </w:t>
-            </w:r>
-            <w:r>
-              <w:t>véhicules</w:t>
+              <w:t>Une notoriété peut être liée à 0 ou plusieurs véhicules</w:t>
             </w:r>
           </w:p>
         </w:tc>
       </w:tr>
     </w:tbl>
+    <w:p/>
+    <w:p/>
+    <w:p/>
     <w:p/>
     <w:p>
       <w:pPr>
@@ -7198,20 +7598,16 @@
         <w:tc>
           <w:tcPr>
             <w:tcW w:w="1838" w:type="dxa"/>
-            <w:shd w:val="clear" w:color="auto" w:fill="FFFFFF" w:themeFill="background1"/>
+            <w:vMerge w:val="restart"/>
+            <w:shd w:val="clear" w:color="auto" w:fill="FFFFFF" w:themeFill="background1"/>
+            <w:vAlign w:val="center"/>
           </w:tcPr>
           <w:p>
             <w:pPr>
               <w:jc w:val="center"/>
             </w:pPr>
             <w:r>
-              <w:t>CF-RS-0</w:t>
-            </w:r>
-            <w:r>
-              <w:t>2</w:t>
-            </w:r>
-            <w:r>
-              <w:t>1</w:t>
+              <w:t>CF-RS-021</w:t>
             </w:r>
           </w:p>
         </w:tc>
@@ -7222,16 +7618,101 @@
           </w:tcPr>
           <w:p>
             <w:r>
-              <w:t xml:space="preserve">Un </w:t>
-            </w:r>
-            <w:r>
-              <w:t>p</w:t>
-            </w:r>
-            <w:r>
-              <w:t>ays</w:t>
-            </w:r>
-            <w:r>
-              <w:t xml:space="preserve"> à un ID unique</w:t>
+              <w:t>Un pays à un ID unique</w:t>
+            </w:r>
+          </w:p>
+        </w:tc>
+      </w:tr>
+      <w:tr>
+        <w:tc>
+          <w:tcPr>
+            <w:tcW w:w="1838" w:type="dxa"/>
+            <w:vMerge/>
+            <w:shd w:val="clear" w:color="auto" w:fill="FFFFFF" w:themeFill="background1"/>
+          </w:tcPr>
+          <w:p>
+            <w:pPr>
+              <w:jc w:val="center"/>
+            </w:pPr>
+          </w:p>
+        </w:tc>
+        <w:tc>
+          <w:tcPr>
+            <w:tcW w:w="7224" w:type="dxa"/>
+            <w:shd w:val="clear" w:color="auto" w:fill="FFFFFF" w:themeFill="background1"/>
+          </w:tcPr>
+          <w:p>
+            <w:r>
+              <w:rPr>
+                <w:i/>
+                <w:iCs/>
+                <w:color w:val="70AD47" w:themeColor="accent6"/>
+              </w:rPr>
+              <w:t xml:space="preserve">DB &gt; Table </w:t>
+            </w:r>
+            <w:r>
+              <w:rPr>
+                <w:i/>
+                <w:iCs/>
+                <w:color w:val="70AD47" w:themeColor="accent6"/>
+              </w:rPr>
+              <w:t>Pays</w:t>
+            </w:r>
+            <w:r>
+              <w:rPr>
+                <w:i/>
+                <w:iCs/>
+                <w:color w:val="70AD47" w:themeColor="accent6"/>
+              </w:rPr>
+              <w:t xml:space="preserve"> &gt; Key</w:t>
+            </w:r>
+            <w:r>
+              <w:rPr>
+                <w:i/>
+                <w:iCs/>
+                <w:color w:val="70AD47" w:themeColor="accent6"/>
+              </w:rPr>
+              <w:t>s</w:t>
+            </w:r>
+            <w:r>
+              <w:rPr>
+                <w:i/>
+                <w:iCs/>
+                <w:color w:val="70AD47" w:themeColor="accent6"/>
+              </w:rPr>
+              <w:t xml:space="preserve"> &gt; PK_</w:t>
+            </w:r>
+            <w:r>
+              <w:rPr>
+                <w:i/>
+                <w:iCs/>
+                <w:color w:val="70AD47" w:themeColor="accent6"/>
+              </w:rPr>
+              <w:t xml:space="preserve"> </w:t>
+            </w:r>
+            <w:r>
+              <w:rPr>
+                <w:i/>
+                <w:iCs/>
+                <w:color w:val="70AD47" w:themeColor="accent6"/>
+              </w:rPr>
+              <w:t>Pays</w:t>
+            </w:r>
+            <w:r>
+              <w:rPr>
+                <w:i/>
+                <w:iCs/>
+                <w:color w:val="70AD47" w:themeColor="accent6"/>
+              </w:rPr>
+              <w:t> : Clé primaire sur ID</w:t>
+            </w:r>
+            <w:r>
+              <w:rPr>
+                <w:i/>
+                <w:iCs/>
+                <w:color w:val="70AD47" w:themeColor="accent6"/>
+              </w:rPr>
+              <w:t>Pays</w:t>
             </w:r>
           </w:p>
         </w:tc>
@@ -7250,13 +7731,7 @@
               <w:jc w:val="center"/>
             </w:pPr>
             <w:r>
-              <w:t>CF-RS-0</w:t>
-            </w:r>
-            <w:r>
-              <w:t>2</w:t>
-            </w:r>
-            <w:r>
-              <w:t>2</w:t>
+              <w:t>CF-RS-022</w:t>
             </w:r>
           </w:p>
         </w:tc>
@@ -7267,10 +7742,7 @@
           </w:tcPr>
           <w:p>
             <w:r>
-              <w:t>Un pays à un</w:t>
-            </w:r>
-            <w:r>
-              <w:t>e référence de prix obligatoire</w:t>
+              <w:t>Un pays à une référence de prix obligatoire</w:t>
             </w:r>
           </w:p>
         </w:tc>
@@ -7286,13 +7758,7 @@
               <w:jc w:val="center"/>
             </w:pPr>
             <w:r>
-              <w:t>CF-RS-0</w:t>
-            </w:r>
-            <w:r>
-              <w:t>2</w:t>
-            </w:r>
-            <w:r>
-              <w:t>3</w:t>
+              <w:t>CF-RS-023</w:t>
             </w:r>
           </w:p>
         </w:tc>
@@ -7622,7 +8088,7 @@
               <w:jc w:val="center"/>
             </w:pPr>
             <w:r>
-              <w:t>CF-RS-001</w:t>
+              <w:t>CF-RS-</w:t>
             </w:r>
           </w:p>
         </w:tc>
@@ -7631,11 +8097,7 @@
             <w:tcW w:w="7224" w:type="dxa"/>
             <w:shd w:val="clear" w:color="auto" w:fill="FFFFFF" w:themeFill="background1"/>
           </w:tcPr>
-          <w:p>
-            <w:r>
-              <w:t>Un client à un ID unique</w:t>
-            </w:r>
-          </w:p>
+          <w:p/>
         </w:tc>
       </w:tr>
       <w:tr>
@@ -7652,14 +8114,6 @@
             <w:pPr>
               <w:jc w:val="center"/>
             </w:pPr>
-            <w:r>
-              <w:t>CF-RS-002</w:t>
-            </w:r>
-          </w:p>
-          <w:p>
-            <w:pPr>
-              <w:jc w:val="center"/>
-            </w:pPr>
           </w:p>
         </w:tc>
         <w:tc>
@@ -7667,11 +8121,7 @@
             <w:tcW w:w="7224" w:type="dxa"/>
             <w:shd w:val="clear" w:color="auto" w:fill="FFFFFF" w:themeFill="background1"/>
           </w:tcPr>
-          <w:p>
-            <w:r>
-              <w:t>Un client a une adresse mail unique obligatoire</w:t>
-            </w:r>
-          </w:p>
+          <w:p/>
         </w:tc>
       </w:tr>
       <w:tr>
@@ -7699,24 +8149,6 @@
                 <w:iCs/>
               </w:rPr>
             </w:pPr>
-            <w:r>
-              <w:rPr>
-                <w:i/>
-                <w:iCs/>
-                <w:color w:val="2F5496" w:themeColor="accent1" w:themeShade="BF"/>
-              </w:rPr>
-              <w:t>DB&gt;Tables&gt; Client&gt;Keys&gt;</w:t>
-            </w:r>
-            <w:proofErr w:type="spellStart"/>
-            <w:r>
-              <w:rPr>
-                <w:i/>
-                <w:iCs/>
-                <w:color w:val="2F5496" w:themeColor="accent1" w:themeShade="BF"/>
-              </w:rPr>
-              <w:t>UK_Mail</w:t>
-            </w:r>
-            <w:proofErr w:type="spellEnd"/>
           </w:p>
         </w:tc>
       </w:tr>
@@ -7730,9 +8162,6 @@
             <w:pPr>
               <w:jc w:val="center"/>
             </w:pPr>
-            <w:r>
-              <w:t>CF-RS-003</w:t>
-            </w:r>
           </w:p>
         </w:tc>
         <w:tc>
@@ -7740,11 +8169,7 @@
             <w:tcW w:w="7224" w:type="dxa"/>
             <w:shd w:val="clear" w:color="auto" w:fill="FFFFFF" w:themeFill="background1"/>
           </w:tcPr>
-          <w:p>
-            <w:r>
-              <w:t>Un client peut avoir 0 à plusieurs réservations</w:t>
-            </w:r>
-          </w:p>
+          <w:p/>
         </w:tc>
       </w:tr>
     </w:tbl>
@@ -7818,14 +8243,16 @@
         <w:tc>
           <w:tcPr>
             <w:tcW w:w="1838" w:type="dxa"/>
-            <w:shd w:val="clear" w:color="auto" w:fill="FFFFFF" w:themeFill="background1"/>
+            <w:vMerge w:val="restart"/>
+            <w:shd w:val="clear" w:color="auto" w:fill="FFFFFF" w:themeFill="background1"/>
+            <w:vAlign w:val="center"/>
           </w:tcPr>
           <w:p>
             <w:pPr>
               <w:jc w:val="center"/>
             </w:pPr>
             <w:r>
-              <w:t>CF-RS-001</w:t>
+              <w:t>CF-RS-</w:t>
             </w:r>
           </w:p>
         </w:tc>
@@ -7836,7 +8263,101 @@
           </w:tcPr>
           <w:p>
             <w:r>
-              <w:t>Un client à un ID unique</w:t>
+              <w:t>Une ville possède un ID unique</w:t>
+            </w:r>
+          </w:p>
+        </w:tc>
+      </w:tr>
+      <w:tr>
+        <w:tc>
+          <w:tcPr>
+            <w:tcW w:w="1838" w:type="dxa"/>
+            <w:vMerge/>
+            <w:shd w:val="clear" w:color="auto" w:fill="FFFFFF" w:themeFill="background1"/>
+          </w:tcPr>
+          <w:p>
+            <w:pPr>
+              <w:jc w:val="center"/>
+            </w:pPr>
+          </w:p>
+        </w:tc>
+        <w:tc>
+          <w:tcPr>
+            <w:tcW w:w="7224" w:type="dxa"/>
+            <w:shd w:val="clear" w:color="auto" w:fill="FFFFFF" w:themeFill="background1"/>
+          </w:tcPr>
+          <w:p>
+            <w:r>
+              <w:rPr>
+                <w:i/>
+                <w:iCs/>
+                <w:color w:val="70AD47" w:themeColor="accent6"/>
+              </w:rPr>
+              <w:t xml:space="preserve">DB &gt; Table </w:t>
+            </w:r>
+            <w:r>
+              <w:rPr>
+                <w:i/>
+                <w:iCs/>
+                <w:color w:val="70AD47" w:themeColor="accent6"/>
+              </w:rPr>
+              <w:t>Ville</w:t>
+            </w:r>
+            <w:r>
+              <w:rPr>
+                <w:i/>
+                <w:iCs/>
+                <w:color w:val="70AD47" w:themeColor="accent6"/>
+              </w:rPr>
+              <w:t>&gt; Key</w:t>
+            </w:r>
+            <w:r>
+              <w:rPr>
+                <w:i/>
+                <w:iCs/>
+                <w:color w:val="70AD47" w:themeColor="accent6"/>
+              </w:rPr>
+              <w:t>s</w:t>
+            </w:r>
+            <w:r>
+              <w:rPr>
+                <w:i/>
+                <w:iCs/>
+                <w:color w:val="70AD47" w:themeColor="accent6"/>
+              </w:rPr>
+              <w:t xml:space="preserve"> &gt; PK_</w:t>
+            </w:r>
+            <w:r>
+              <w:rPr>
+                <w:i/>
+                <w:iCs/>
+                <w:color w:val="70AD47" w:themeColor="accent6"/>
+              </w:rPr>
+              <w:t xml:space="preserve"> </w:t>
+            </w:r>
+            <w:r>
+              <w:rPr>
+                <w:i/>
+                <w:iCs/>
+                <w:color w:val="70AD47" w:themeColor="accent6"/>
+              </w:rPr>
+              <w:t>Ville</w:t>
+            </w:r>
+            <w:r>
+              <w:rPr>
+                <w:i/>
+                <w:iCs/>
+                <w:color w:val="70AD47" w:themeColor="accent6"/>
+              </w:rPr>
+              <w:t> : Clé primaire sur ID</w:t>
+            </w:r>
+            <w:r>
+              <w:rPr>
+                <w:i/>
+                <w:iCs/>
+                <w:color w:val="70AD47" w:themeColor="accent6"/>
+              </w:rPr>
+              <w:t>Ville</w:t>
             </w:r>
           </w:p>
         </w:tc>
@@ -7848,7 +8369,6 @@
         <w:tc>
           <w:tcPr>
             <w:tcW w:w="1838" w:type="dxa"/>
-            <w:vMerge w:val="restart"/>
             <w:shd w:val="clear" w:color="auto" w:fill="FFFFFF" w:themeFill="background1"/>
           </w:tcPr>
           <w:p>
@@ -7856,13 +8376,8 @@
               <w:jc w:val="center"/>
             </w:pPr>
             <w:r>
-              <w:t>CF-RS-002</w:t>
-            </w:r>
-          </w:p>
-          <w:p>
-            <w:pPr>
-              <w:jc w:val="center"/>
-            </w:pPr>
+              <w:t>CF-RS-</w:t>
+            </w:r>
           </w:p>
         </w:tc>
         <w:tc>
@@ -7872,7 +8387,7 @@
           </w:tcPr>
           <w:p>
             <w:r>
-              <w:t>Un client a une adresse mail unique obligatoire</w:t>
+              <w:t>Une ville possède un nom, obligatoire</w:t>
             </w:r>
           </w:p>
         </w:tc>
@@ -7881,6 +8396,35 @@
         <w:tc>
           <w:tcPr>
             <w:tcW w:w="1838" w:type="dxa"/>
+            <w:vMerge w:val="restart"/>
+            <w:shd w:val="clear" w:color="auto" w:fill="FFFFFF" w:themeFill="background1"/>
+            <w:vAlign w:val="center"/>
+          </w:tcPr>
+          <w:p>
+            <w:pPr>
+              <w:jc w:val="center"/>
+            </w:pPr>
+            <w:r>
+              <w:t>CF-RS-</w:t>
+            </w:r>
+          </w:p>
+        </w:tc>
+        <w:tc>
+          <w:tcPr>
+            <w:tcW w:w="7224" w:type="dxa"/>
+            <w:shd w:val="clear" w:color="auto" w:fill="FFFFFF" w:themeFill="background1"/>
+          </w:tcPr>
+          <w:p>
+            <w:r>
+              <w:t>Une ville appartient à un et un seul pays</w:t>
+            </w:r>
+          </w:p>
+        </w:tc>
+      </w:tr>
+      <w:tr>
+        <w:tc>
+          <w:tcPr>
+            <w:tcW w:w="1838" w:type="dxa"/>
             <w:vMerge/>
             <w:shd w:val="clear" w:color="auto" w:fill="FFFFFF" w:themeFill="background1"/>
           </w:tcPr>
@@ -7906,20 +8450,10 @@
               <w:rPr>
                 <w:i/>
                 <w:iCs/>
-                <w:color w:val="2F5496" w:themeColor="accent1" w:themeShade="BF"/>
-              </w:rPr>
-              <w:t>DB&gt;Tables&gt; Client&gt;Keys&gt;</w:t>
-            </w:r>
-            <w:proofErr w:type="spellStart"/>
-            <w:r>
-              <w:rPr>
-                <w:i/>
-                <w:iCs/>
-                <w:color w:val="2F5496" w:themeColor="accent1" w:themeShade="BF"/>
-              </w:rPr>
-              <w:t>UK_Mail</w:t>
-            </w:r>
-            <w:proofErr w:type="spellEnd"/>
+                <w:color w:val="70AD47" w:themeColor="accent6"/>
+              </w:rPr>
+              <w:t>DB &gt; Table Ville &gt; Keys &gt; FK_Ville_Pays : Clé étrangère sur IDPays, pointant sur IDPays de la table Pays</w:t>
+            </w:r>
           </w:p>
         </w:tc>
       </w:tr>
@@ -7934,7 +8468,7 @@
               <w:jc w:val="center"/>
             </w:pPr>
             <w:r>
-              <w:t>CF-RS-003</w:t>
+              <w:t>CF-RS-</w:t>
             </w:r>
           </w:p>
         </w:tc>
@@ -7945,7 +8479,7 @@
           </w:tcPr>
           <w:p>
             <w:r>
-              <w:t>Un client peut avoir 0 à plusieurs réservations</w:t>
+              <w:t>Une ville peut contenir de 0 à 1 dépot</w:t>
             </w:r>
           </w:p>
         </w:tc>
@@ -8021,14 +8555,16 @@
         <w:tc>
           <w:tcPr>
             <w:tcW w:w="1838" w:type="dxa"/>
-            <w:shd w:val="clear" w:color="auto" w:fill="FFFFFF" w:themeFill="background1"/>
+            <w:vMerge w:val="restart"/>
+            <w:shd w:val="clear" w:color="auto" w:fill="FFFFFF" w:themeFill="background1"/>
+            <w:vAlign w:val="center"/>
           </w:tcPr>
           <w:p>
             <w:pPr>
               <w:jc w:val="center"/>
             </w:pPr>
             <w:r>
-              <w:t>CF-RS-001</w:t>
+              <w:t>CF-RS-</w:t>
             </w:r>
           </w:p>
         </w:tc>
@@ -8039,7 +8575,7 @@
           </w:tcPr>
           <w:p>
             <w:r>
-              <w:t>Un client à un ID unique</w:t>
+              <w:t>Une voiture a un Id unique</w:t>
             </w:r>
           </w:p>
         </w:tc>
@@ -8051,21 +8587,13 @@
         <w:tc>
           <w:tcPr>
             <w:tcW w:w="1838" w:type="dxa"/>
-            <w:vMerge w:val="restart"/>
+            <w:vMerge/>
             <w:shd w:val="clear" w:color="auto" w:fill="FFFFFF" w:themeFill="background1"/>
           </w:tcPr>
           <w:p>
             <w:pPr>
               <w:jc w:val="center"/>
             </w:pPr>
-            <w:r>
-              <w:t>CF-RS-002</w:t>
-            </w:r>
-          </w:p>
-          <w:p>
-            <w:pPr>
-              <w:jc w:val="center"/>
-            </w:pPr>
           </w:p>
         </w:tc>
         <w:tc>
@@ -8074,8 +8602,35 @@
             <w:shd w:val="clear" w:color="auto" w:fill="FFFFFF" w:themeFill="background1"/>
           </w:tcPr>
           <w:p>
-            <w:r>
-              <w:t>Un client a une adresse mail unique obligatoire</w:t>
+            <w:pPr>
+              <w:rPr>
+                <w:i/>
+                <w:iCs/>
+              </w:rPr>
+            </w:pPr>
+            <w:r>
+              <w:rPr>
+                <w:i/>
+                <w:iCs/>
+                <w:color w:val="70AD47" w:themeColor="accent6"/>
+              </w:rPr>
+              <w:t xml:space="preserve">DB &gt; Table Voiture &gt; </w:t>
+            </w:r>
+            <w:r>
+              <w:rPr>
+                <w:i/>
+                <w:iCs/>
+                <w:color w:val="70AD47" w:themeColor="accent6"/>
+              </w:rPr>
+              <w:t>Keys</w:t>
+            </w:r>
+            <w:r>
+              <w:rPr>
+                <w:i/>
+                <w:iCs/>
+                <w:color w:val="70AD47" w:themeColor="accent6"/>
+              </w:rPr>
+              <w:t>&gt; PK_Voiture &gt; Clé primaire sur IDVoiture</w:t>
             </w:r>
           </w:p>
         </w:tc>
@@ -8084,7 +8639,207 @@
         <w:tc>
           <w:tcPr>
             <w:tcW w:w="1838" w:type="dxa"/>
+            <w:shd w:val="clear" w:color="auto" w:fill="FFFFFF" w:themeFill="background1"/>
+          </w:tcPr>
+          <w:p>
+            <w:pPr>
+              <w:jc w:val="center"/>
+            </w:pPr>
+            <w:r>
+              <w:t>CF-RS-</w:t>
+            </w:r>
+          </w:p>
+        </w:tc>
+        <w:tc>
+          <w:tcPr>
+            <w:tcW w:w="7224" w:type="dxa"/>
+            <w:shd w:val="clear" w:color="auto" w:fill="FFFFFF" w:themeFill="background1"/>
+          </w:tcPr>
+          <w:p>
+            <w:r>
+              <w:rPr>
+                <w:strike/>
+              </w:rPr>
+              <w:t>Une voiture doit avoir une marque</w:t>
+            </w:r>
+            <w:r>
+              <w:t xml:space="preserve"> </w:t>
+            </w:r>
+            <w:r>
+              <w:rPr>
+                <w:color w:val="70AD47" w:themeColor="accent6"/>
+              </w:rPr>
+              <w:t xml:space="preserve">Une voiture </w:t>
+            </w:r>
+            <w:r>
+              <w:rPr>
+                <w:color w:val="70AD47" w:themeColor="accent6"/>
+              </w:rPr>
+              <w:t>possède</w:t>
+            </w:r>
+            <w:r>
+              <w:rPr>
+                <w:color w:val="70AD47" w:themeColor="accent6"/>
+              </w:rPr>
+              <w:t xml:space="preserve"> une marque</w:t>
+            </w:r>
+          </w:p>
+        </w:tc>
+      </w:tr>
+      <w:tr>
+        <w:tc>
+          <w:tcPr>
+            <w:tcW w:w="1838" w:type="dxa"/>
+            <w:vMerge w:val="restart"/>
+            <w:shd w:val="clear" w:color="auto" w:fill="FFFFFF" w:themeFill="background1"/>
+            <w:vAlign w:val="center"/>
+          </w:tcPr>
+          <w:p>
+            <w:pPr>
+              <w:jc w:val="center"/>
+            </w:pPr>
+            <w:r>
+              <w:t>CF-RS-</w:t>
+            </w:r>
+          </w:p>
+        </w:tc>
+        <w:tc>
+          <w:tcPr>
+            <w:tcW w:w="7224" w:type="dxa"/>
+            <w:shd w:val="clear" w:color="auto" w:fill="FFFFFF" w:themeFill="background1"/>
+          </w:tcPr>
+          <w:p>
+            <w:r>
+              <w:t>Une voiture doit être contenue dans un et un seul dépôt à la fois (à un moment donné)</w:t>
+            </w:r>
+          </w:p>
+        </w:tc>
+      </w:tr>
+      <w:tr>
+        <w:tc>
+          <w:tcPr>
+            <w:tcW w:w="1838" w:type="dxa"/>
             <w:vMerge/>
+            <w:shd w:val="clear" w:color="auto" w:fill="FFFFFF" w:themeFill="background1"/>
+          </w:tcPr>
+          <w:p>
+            <w:pPr>
+              <w:jc w:val="center"/>
+            </w:pPr>
+          </w:p>
+        </w:tc>
+        <w:tc>
+          <w:tcPr>
+            <w:tcW w:w="7224" w:type="dxa"/>
+            <w:shd w:val="clear" w:color="auto" w:fill="FFFFFF" w:themeFill="background1"/>
+          </w:tcPr>
+          <w:p>
+            <w:r>
+              <w:rPr>
+                <w:color w:val="70AD47" w:themeColor="accent6"/>
+              </w:rPr>
+              <w:t xml:space="preserve">DB &gt; Table </w:t>
+            </w:r>
+            <w:r>
+              <w:rPr>
+                <w:color w:val="70AD47" w:themeColor="accent6"/>
+              </w:rPr>
+              <w:t>Voiture</w:t>
+            </w:r>
+            <w:r>
+              <w:rPr>
+                <w:color w:val="70AD47" w:themeColor="accent6"/>
+              </w:rPr>
+              <w:t xml:space="preserve"> &gt; Clé &gt; </w:t>
+            </w:r>
+            <w:r>
+              <w:rPr>
+                <w:color w:val="70AD47" w:themeColor="accent6"/>
+              </w:rPr>
+              <w:t>FK</w:t>
+            </w:r>
+            <w:r>
+              <w:rPr>
+                <w:color w:val="70AD47" w:themeColor="accent6"/>
+              </w:rPr>
+              <w:t>_</w:t>
+            </w:r>
+            <w:r>
+              <w:rPr>
+                <w:color w:val="70AD47" w:themeColor="accent6"/>
+              </w:rPr>
+              <w:t>Voiture_Depot</w:t>
+            </w:r>
+            <w:r>
+              <w:rPr>
+                <w:color w:val="70AD47" w:themeColor="accent6"/>
+              </w:rPr>
+              <w:t xml:space="preserve">&gt; </w:t>
+            </w:r>
+            <w:r>
+              <w:rPr>
+                <w:color w:val="70AD47" w:themeColor="accent6"/>
+              </w:rPr>
+              <w:t>Clé étrangère</w:t>
+            </w:r>
+            <w:r>
+              <w:rPr>
+                <w:color w:val="70AD47" w:themeColor="accent6"/>
+              </w:rPr>
+              <w:t xml:space="preserve"> sur ID</w:t>
+            </w:r>
+            <w:r>
+              <w:rPr>
+                <w:color w:val="70AD47" w:themeColor="accent6"/>
+              </w:rPr>
+              <w:t>Depot, pointe sur IDDepot de la table Depot</w:t>
+            </w:r>
+          </w:p>
+        </w:tc>
+      </w:tr>
+      <w:tr>
+        <w:tc>
+          <w:tcPr>
+            <w:tcW w:w="1838" w:type="dxa"/>
+            <w:shd w:val="clear" w:color="auto" w:fill="FFFFFF" w:themeFill="background1"/>
+          </w:tcPr>
+          <w:p>
+            <w:pPr>
+              <w:jc w:val="center"/>
+            </w:pPr>
+          </w:p>
+        </w:tc>
+        <w:tc>
+          <w:tcPr>
+            <w:tcW w:w="7224" w:type="dxa"/>
+            <w:shd w:val="clear" w:color="auto" w:fill="FFFFFF" w:themeFill="background1"/>
+          </w:tcPr>
+          <w:p>
+            <w:r>
+              <w:t xml:space="preserve">Une voiture </w:t>
+            </w:r>
+            <w:r>
+              <w:t>a</w:t>
+            </w:r>
+            <w:r>
+              <w:t xml:space="preserve"> une plaque d’immatriculation</w:t>
+            </w:r>
+            <w:r>
+              <w:t xml:space="preserve"> </w:t>
+            </w:r>
+            <w:r>
+              <w:rPr>
+                <w:color w:val="70AD47" w:themeColor="accent6"/>
+              </w:rPr>
+              <w:t>unique</w:t>
+            </w:r>
+          </w:p>
+        </w:tc>
+      </w:tr>
+      <w:tr>
+        <w:tc>
+          <w:tcPr>
+            <w:tcW w:w="1838" w:type="dxa"/>
             <w:shd w:val="clear" w:color="auto" w:fill="FFFFFF" w:themeFill="background1"/>
           </w:tcPr>
           <w:p>
@@ -8109,20 +8864,26 @@
               <w:rPr>
                 <w:i/>
                 <w:iCs/>
-                <w:color w:val="2F5496" w:themeColor="accent1" w:themeShade="BF"/>
-              </w:rPr>
-              <w:t>DB&gt;Tables&gt; Client&gt;Keys&gt;</w:t>
-            </w:r>
-            <w:proofErr w:type="spellStart"/>
+                <w:color w:val="70AD47" w:themeColor="accent6"/>
+              </w:rPr>
+              <w:t xml:space="preserve">DB &gt; Table Voiture &gt; </w:t>
+            </w:r>
             <w:r>
               <w:rPr>
                 <w:i/>
                 <w:iCs/>
-                <w:color w:val="2F5496" w:themeColor="accent1" w:themeShade="BF"/>
-              </w:rPr>
-              <w:t>UK_Mail</w:t>
-            </w:r>
-            <w:proofErr w:type="spellEnd"/>
+                <w:color w:val="70AD47" w:themeColor="accent6"/>
+              </w:rPr>
+              <w:t>Keys</w:t>
+            </w:r>
+            <w:r>
+              <w:rPr>
+                <w:i/>
+                <w:iCs/>
+                <w:color w:val="70AD47" w:themeColor="accent6"/>
+              </w:rPr>
+              <w:t xml:space="preserve"> &gt; UK_Immatriculation &gt; Clé unique sur Immatriculation</w:t>
+            </w:r>
           </w:p>
         </w:tc>
       </w:tr>
@@ -8136,9 +8897,6 @@
             <w:pPr>
               <w:jc w:val="center"/>
             </w:pPr>
-            <w:r>
-              <w:t>CF-RS-003</w:t>
-            </w:r>
           </w:p>
         </w:tc>
         <w:tc>
@@ -8148,7 +8906,112 @@
           </w:tcPr>
           <w:p>
             <w:r>
-              <w:t>Un client peut avoir 0 à plusieurs réservations</w:t>
+              <w:t>Une voiture posséde une et une seul notoriété</w:t>
+            </w:r>
+          </w:p>
+        </w:tc>
+      </w:tr>
+      <w:tr>
+        <w:tc>
+          <w:tcPr>
+            <w:tcW w:w="1838" w:type="dxa"/>
+            <w:shd w:val="clear" w:color="auto" w:fill="FFFFFF" w:themeFill="background1"/>
+          </w:tcPr>
+          <w:p>
+            <w:pPr>
+              <w:jc w:val="center"/>
+            </w:pPr>
+          </w:p>
+        </w:tc>
+        <w:tc>
+          <w:tcPr>
+            <w:tcW w:w="7224" w:type="dxa"/>
+            <w:shd w:val="clear" w:color="auto" w:fill="FFFFFF" w:themeFill="background1"/>
+          </w:tcPr>
+          <w:p>
+            <w:pPr>
+              <w:rPr>
+                <w:i/>
+                <w:iCs/>
+              </w:rPr>
+            </w:pPr>
+            <w:r>
+              <w:rPr>
+                <w:i/>
+                <w:iCs/>
+                <w:color w:val="70AD47" w:themeColor="accent6"/>
+              </w:rPr>
+              <w:t>DB &gt; Table Voiture &gt; Clé &gt; FK_Voiture_Notoriete &gt; Clé étrangère sur IDNotoriete, point</w:t>
+            </w:r>
+            <w:r>
+              <w:rPr>
+                <w:i/>
+                <w:iCs/>
+                <w:color w:val="70AD47" w:themeColor="accent6"/>
+              </w:rPr>
+              <w:t>ant</w:t>
+            </w:r>
+            <w:r>
+              <w:rPr>
+                <w:i/>
+                <w:iCs/>
+                <w:color w:val="70AD47" w:themeColor="accent6"/>
+              </w:rPr>
+              <w:t xml:space="preserve"> sur IDNotoriete de la table Notoriete</w:t>
+            </w:r>
+          </w:p>
+        </w:tc>
+      </w:tr>
+      <w:tr>
+        <w:tc>
+          <w:tcPr>
+            <w:tcW w:w="1838" w:type="dxa"/>
+            <w:shd w:val="clear" w:color="auto" w:fill="FFFFFF" w:themeFill="background1"/>
+          </w:tcPr>
+          <w:p>
+            <w:pPr>
+              <w:jc w:val="center"/>
+            </w:pPr>
+          </w:p>
+        </w:tc>
+        <w:tc>
+          <w:tcPr>
+            <w:tcW w:w="7224" w:type="dxa"/>
+            <w:shd w:val="clear" w:color="auto" w:fill="FFFFFF" w:themeFill="background1"/>
+          </w:tcPr>
+          <w:p>
+            <w:r>
+              <w:t xml:space="preserve">Une voiture a un champs </w:t>
+            </w:r>
+            <w:r>
+              <w:t>‘Inactif’</w:t>
+            </w:r>
+            <w:r>
+              <w:t xml:space="preserve"> pour savoir si elle est toujours utiliser par la société ou pas</w:t>
+            </w:r>
+          </w:p>
+        </w:tc>
+      </w:tr>
+      <w:tr>
+        <w:tc>
+          <w:tcPr>
+            <w:tcW w:w="1838" w:type="dxa"/>
+            <w:shd w:val="clear" w:color="auto" w:fill="FFFFFF" w:themeFill="background1"/>
+          </w:tcPr>
+          <w:p>
+            <w:pPr>
+              <w:jc w:val="center"/>
+            </w:pPr>
+          </w:p>
+        </w:tc>
+        <w:tc>
+          <w:tcPr>
+            <w:tcW w:w="7224" w:type="dxa"/>
+            <w:shd w:val="clear" w:color="auto" w:fill="FFFFFF" w:themeFill="background1"/>
+          </w:tcPr>
+          <w:p>
+            <w:r>
+              <w:t>Une voiture doit être assignée à de 0 à 1 réservation (sur une période donnée)</w:t>
             </w:r>
           </w:p>
         </w:tc>

</xml_diff>

<commit_message>
validation cahier de charge
</commit_message>
<xml_diff>
--- a/Cahier de charge.docx
+++ b/Cahier de charge.docx
@@ -3695,13 +3695,23 @@
                                   </w:sdtPr>
                                   <w:sdtEndPr/>
                                   <w:sdtContent>
+                                    <w:proofErr w:type="spellStart"/>
                                     <w:r>
                                       <w:rPr>
                                         <w:color w:val="4472C4" w:themeColor="accent1"/>
                                         <w:sz w:val="26"/>
                                         <w:szCs w:val="26"/>
                                       </w:rPr>
-                                      <w:t xml:space="preserve">Deconninck </w:t>
+                                      <w:t>Deconninck</w:t>
+                                    </w:r>
+                                    <w:proofErr w:type="spellEnd"/>
+                                    <w:r>
+                                      <w:rPr>
+                                        <w:color w:val="4472C4" w:themeColor="accent1"/>
+                                        <w:sz w:val="26"/>
+                                        <w:szCs w:val="26"/>
+                                      </w:rPr>
+                                      <w:t xml:space="preserve"> </w:t>
                                     </w:r>
                                     <w:r>
                                       <w:rPr>
@@ -3837,13 +3847,23 @@
                             </w:sdtPr>
                             <w:sdtEndPr/>
                             <w:sdtContent>
+                              <w:proofErr w:type="spellStart"/>
                               <w:r>
                                 <w:rPr>
                                   <w:color w:val="4472C4" w:themeColor="accent1"/>
                                   <w:sz w:val="26"/>
                                   <w:szCs w:val="26"/>
                                 </w:rPr>
-                                <w:t xml:space="preserve">Deconninck </w:t>
+                                <w:t>Deconninck</w:t>
+                              </w:r>
+                              <w:proofErr w:type="spellEnd"/>
+                              <w:r>
+                                <w:rPr>
+                                  <w:color w:val="4472C4" w:themeColor="accent1"/>
+                                  <w:sz w:val="26"/>
+                                  <w:szCs w:val="26"/>
+                                </w:rPr>
+                                <w:t xml:space="preserve"> </w:t>
                               </w:r>
                               <w:r>
                                 <w:rPr>
@@ -6217,16 +6237,16 @@
           </w:tcPr>
           <w:p>
             <w:r>
-              <w:t>Un client à un ID unique</w:t>
+              <w:t xml:space="preserve">Un client </w:t>
+            </w:r>
+            <w:r>
+              <w:t>a</w:t>
+            </w:r>
+            <w:r>
+              <w:t xml:space="preserve"> un ID unique</w:t>
             </w:r>
             <w:r>
               <w:t xml:space="preserve"> </w:t>
-            </w:r>
-            <w:r>
-              <w:rPr>
-                <w:color w:val="70AD47" w:themeColor="accent6"/>
-              </w:rPr>
-              <w:t>possède ?</w:t>
             </w:r>
           </w:p>
         </w:tc>
@@ -6254,72 +6274,45 @@
               <w:rPr>
                 <w:i/>
                 <w:iCs/>
+                <w:color w:val="002060"/>
               </w:rPr>
             </w:pPr>
             <w:r>
               <w:rPr>
                 <w:i/>
                 <w:iCs/>
-                <w:color w:val="70AD47" w:themeColor="accent6"/>
-              </w:rPr>
-              <w:t xml:space="preserve">DB &gt; Table </w:t>
-            </w:r>
+                <w:color w:val="002060"/>
+              </w:rPr>
+              <w:t xml:space="preserve">DB &gt; Table Client &gt; Keys &gt; </w:t>
+            </w:r>
+            <w:proofErr w:type="spellStart"/>
             <w:r>
               <w:rPr>
                 <w:i/>
                 <w:iCs/>
-                <w:color w:val="70AD47" w:themeColor="accent6"/>
-              </w:rPr>
-              <w:t>Client</w:t>
-            </w:r>
+                <w:color w:val="002060"/>
+              </w:rPr>
+              <w:t>PK_Client</w:t>
+            </w:r>
+            <w:proofErr w:type="spellEnd"/>
             <w:r>
               <w:rPr>
                 <w:i/>
                 <w:iCs/>
-                <w:color w:val="70AD47" w:themeColor="accent6"/>
-              </w:rPr>
-              <w:t xml:space="preserve"> &gt; Key</w:t>
-            </w:r>
+                <w:color w:val="002060"/>
+              </w:rPr>
+              <w:t xml:space="preserve"> : Clé primaire sur </w:t>
+            </w:r>
+            <w:proofErr w:type="spellStart"/>
             <w:r>
               <w:rPr>
                 <w:i/>
                 <w:iCs/>
-                <w:color w:val="70AD47" w:themeColor="accent6"/>
-              </w:rPr>
-              <w:t>s</w:t>
-            </w:r>
-            <w:r>
-              <w:rPr>
-                <w:i/>
-                <w:iCs/>
-                <w:color w:val="70AD47" w:themeColor="accent6"/>
-              </w:rPr>
-              <w:t xml:space="preserve"> &gt; PK_</w:t>
-            </w:r>
-            <w:r>
-              <w:rPr>
-                <w:i/>
-                <w:iCs/>
-                <w:color w:val="70AD47" w:themeColor="accent6"/>
-              </w:rPr>
-              <w:t>Client</w:t>
-            </w:r>
-            <w:r>
-              <w:rPr>
-                <w:i/>
-                <w:iCs/>
-                <w:color w:val="70AD47" w:themeColor="accent6"/>
-              </w:rPr>
-              <w:t> : Clé primaire sur ID</w:t>
-            </w:r>
-            <w:r>
-              <w:rPr>
-                <w:i/>
-                <w:iCs/>
-                <w:color w:val="70AD47" w:themeColor="accent6"/>
-              </w:rPr>
-              <w:t>Client</w:t>
-            </w:r>
+                <w:color w:val="002060"/>
+              </w:rPr>
+              <w:t>IDClient</w:t>
+            </w:r>
+            <w:proofErr w:type="spellEnd"/>
           </w:p>
         </w:tc>
       </w:tr>
@@ -6345,7 +6338,13 @@
           </w:tcPr>
           <w:p>
             <w:r>
-              <w:t>Un client à un nom obligatoire</w:t>
+              <w:t xml:space="preserve">Un client </w:t>
+            </w:r>
+            <w:r>
+              <w:t>a</w:t>
+            </w:r>
+            <w:r>
+              <w:t xml:space="preserve"> un nom obligatoire</w:t>
             </w:r>
           </w:p>
         </w:tc>
@@ -6372,7 +6371,13 @@
           </w:tcPr>
           <w:p>
             <w:r>
-              <w:t>Un client à un prénom obligatoire</w:t>
+              <w:t xml:space="preserve">Un client </w:t>
+            </w:r>
+            <w:r>
+              <w:t>a</w:t>
+            </w:r>
+            <w:r>
+              <w:t xml:space="preserve"> un prénom obligatoire</w:t>
             </w:r>
           </w:p>
         </w:tc>
@@ -6441,7 +6446,7 @@
               <w:rPr>
                 <w:i/>
                 <w:iCs/>
-                <w:color w:val="2F5496" w:themeColor="accent1" w:themeShade="BF"/>
+                <w:color w:val="002060"/>
               </w:rPr>
               <w:t>DB</w:t>
             </w:r>
@@ -6449,7 +6454,7 @@
               <w:rPr>
                 <w:i/>
                 <w:iCs/>
-                <w:color w:val="2F5496" w:themeColor="accent1" w:themeShade="BF"/>
+                <w:color w:val="002060"/>
               </w:rPr>
               <w:t xml:space="preserve"> </w:t>
             </w:r>
@@ -6457,7 +6462,7 @@
               <w:rPr>
                 <w:i/>
                 <w:iCs/>
-                <w:color w:val="2F5496" w:themeColor="accent1" w:themeShade="BF"/>
+                <w:color w:val="002060"/>
               </w:rPr>
               <w:t>&gt;</w:t>
             </w:r>
@@ -6465,7 +6470,7 @@
               <w:rPr>
                 <w:i/>
                 <w:iCs/>
-                <w:color w:val="2F5496" w:themeColor="accent1" w:themeShade="BF"/>
+                <w:color w:val="002060"/>
               </w:rPr>
               <w:t xml:space="preserve"> </w:t>
             </w:r>
@@ -6473,7 +6478,7 @@
               <w:rPr>
                 <w:i/>
                 <w:iCs/>
-                <w:color w:val="2F5496" w:themeColor="accent1" w:themeShade="BF"/>
+                <w:color w:val="002060"/>
               </w:rPr>
               <w:t>Table Client</w:t>
             </w:r>
@@ -6481,7 +6486,7 @@
               <w:rPr>
                 <w:i/>
                 <w:iCs/>
-                <w:color w:val="2F5496" w:themeColor="accent1" w:themeShade="BF"/>
+                <w:color w:val="002060"/>
               </w:rPr>
               <w:t xml:space="preserve"> </w:t>
             </w:r>
@@ -6489,7 +6494,7 @@
               <w:rPr>
                 <w:i/>
                 <w:iCs/>
-                <w:color w:val="2F5496" w:themeColor="accent1" w:themeShade="BF"/>
+                <w:color w:val="002060"/>
               </w:rPr>
               <w:t>&gt;</w:t>
             </w:r>
@@ -6497,7 +6502,7 @@
               <w:rPr>
                 <w:i/>
                 <w:iCs/>
-                <w:color w:val="2F5496" w:themeColor="accent1" w:themeShade="BF"/>
+                <w:color w:val="002060"/>
               </w:rPr>
               <w:t xml:space="preserve"> </w:t>
             </w:r>
@@ -6505,7 +6510,7 @@
               <w:rPr>
                 <w:i/>
                 <w:iCs/>
-                <w:color w:val="2F5496" w:themeColor="accent1" w:themeShade="BF"/>
+                <w:color w:val="002060"/>
               </w:rPr>
               <w:t>Key</w:t>
             </w:r>
@@ -6513,7 +6518,7 @@
               <w:rPr>
                 <w:i/>
                 <w:iCs/>
-                <w:color w:val="2F5496" w:themeColor="accent1" w:themeShade="BF"/>
+                <w:color w:val="002060"/>
               </w:rPr>
               <w:t xml:space="preserve">s </w:t>
             </w:r>
@@ -6521,7 +6526,7 @@
               <w:rPr>
                 <w:i/>
                 <w:iCs/>
-                <w:color w:val="2F5496" w:themeColor="accent1" w:themeShade="BF"/>
+                <w:color w:val="002060"/>
               </w:rPr>
               <w:t>&gt;</w:t>
             </w:r>
@@ -6529,18 +6534,20 @@
               <w:rPr>
                 <w:i/>
                 <w:iCs/>
-                <w:color w:val="2F5496" w:themeColor="accent1" w:themeShade="BF"/>
+                <w:color w:val="002060"/>
               </w:rPr>
               <w:t xml:space="preserve"> </w:t>
             </w:r>
+            <w:proofErr w:type="spellStart"/>
             <w:r>
               <w:rPr>
                 <w:i/>
                 <w:iCs/>
-                <w:color w:val="2F5496" w:themeColor="accent1" w:themeShade="BF"/>
+                <w:color w:val="002060"/>
               </w:rPr>
               <w:t>UK_Mail</w:t>
             </w:r>
+            <w:proofErr w:type="spellEnd"/>
           </w:p>
         </w:tc>
       </w:tr>
@@ -6671,7 +6678,13 @@
           </w:tcPr>
           <w:p>
             <w:r>
-              <w:t>Un dépôt à un ID unique</w:t>
+              <w:t xml:space="preserve">Un dépôt </w:t>
+            </w:r>
+            <w:r>
+              <w:t>a</w:t>
+            </w:r>
+            <w:r>
+              <w:t xml:space="preserve"> un ID unique</w:t>
             </w:r>
           </w:p>
         </w:tc>
@@ -6699,50 +6712,56 @@
               <w:rPr>
                 <w:i/>
                 <w:iCs/>
-                <w:color w:val="70AD47" w:themeColor="accent6"/>
+                <w:color w:val="002060"/>
               </w:rPr>
               <w:t xml:space="preserve">DB &gt; Table </w:t>
             </w:r>
+            <w:proofErr w:type="spellStart"/>
             <w:r>
               <w:rPr>
                 <w:i/>
                 <w:iCs/>
-                <w:color w:val="70AD47" w:themeColor="accent6"/>
+                <w:color w:val="002060"/>
               </w:rPr>
               <w:t>Depot</w:t>
             </w:r>
+            <w:proofErr w:type="spellEnd"/>
             <w:r>
               <w:rPr>
                 <w:i/>
                 <w:iCs/>
-                <w:color w:val="70AD47" w:themeColor="accent6"/>
-              </w:rPr>
-              <w:t xml:space="preserve"> &gt; Keys &gt; PK_</w:t>
-            </w:r>
+                <w:color w:val="002060"/>
+              </w:rPr>
+              <w:t xml:space="preserve"> &gt; Keys &gt; </w:t>
+            </w:r>
+            <w:proofErr w:type="spellStart"/>
             <w:r>
               <w:rPr>
                 <w:i/>
                 <w:iCs/>
-                <w:color w:val="70AD47" w:themeColor="accent6"/>
-              </w:rPr>
-              <w:t>Depot</w:t>
-            </w:r>
+                <w:color w:val="002060"/>
+              </w:rPr>
+              <w:t>PK_Depot</w:t>
+            </w:r>
+            <w:proofErr w:type="spellEnd"/>
             <w:r>
               <w:rPr>
                 <w:i/>
                 <w:iCs/>
-                <w:color w:val="70AD47" w:themeColor="accent6"/>
-              </w:rPr>
-              <w:t>: Clé primaire sur ID</w:t>
-            </w:r>
+                <w:color w:val="002060"/>
+              </w:rPr>
+              <w:t xml:space="preserve">: Clé primaire sur </w:t>
+            </w:r>
+            <w:proofErr w:type="spellStart"/>
             <w:r>
               <w:rPr>
                 <w:i/>
                 <w:iCs/>
-                <w:color w:val="70AD47" w:themeColor="accent6"/>
-              </w:rPr>
-              <w:t>Depot</w:t>
-            </w:r>
+                <w:color w:val="002060"/>
+              </w:rPr>
+              <w:t>IDDepot</w:t>
+            </w:r>
+            <w:proofErr w:type="spellEnd"/>
           </w:p>
         </w:tc>
       </w:tr>
@@ -6757,7 +6776,10 @@
               <w:jc w:val="center"/>
             </w:pPr>
             <w:r>
-              <w:t>CF-RS-007</w:t>
+              <w:t>CF-RS-00</w:t>
+            </w:r>
+            <w:r>
+              <w:t>7</w:t>
             </w:r>
           </w:p>
         </w:tc>
@@ -6767,16 +6789,8 @@
             <w:shd w:val="clear" w:color="auto" w:fill="FFFFFF" w:themeFill="background1"/>
           </w:tcPr>
           <w:p>
-            <w:pPr>
-              <w:rPr>
-                <w:strike/>
-              </w:rPr>
-            </w:pPr>
-            <w:r>
-              <w:rPr>
-                <w:strike/>
-              </w:rPr>
-              <w:t xml:space="preserve">Un dépôt à un ID ville </w:t>
+            <w:r>
+              <w:t>Un dépôt a un champ statut inactif</w:t>
             </w:r>
           </w:p>
         </w:tc>
@@ -6785,14 +6799,19 @@
         <w:tc>
           <w:tcPr>
             <w:tcW w:w="1838" w:type="dxa"/>
-            <w:shd w:val="clear" w:color="auto" w:fill="FFFFFF" w:themeFill="background1"/>
+            <w:vMerge w:val="restart"/>
+            <w:shd w:val="clear" w:color="auto" w:fill="FFFFFF" w:themeFill="background1"/>
+            <w:vAlign w:val="center"/>
           </w:tcPr>
           <w:p>
             <w:pPr>
               <w:jc w:val="center"/>
             </w:pPr>
             <w:r>
-              <w:t>CF-RS-008</w:t>
+              <w:t>CF-RS-00</w:t>
+            </w:r>
+            <w:r>
+              <w:t>8</w:t>
             </w:r>
           </w:p>
         </w:tc>
@@ -6802,20 +6821,14 @@
             <w:shd w:val="clear" w:color="auto" w:fill="FFFFFF" w:themeFill="background1"/>
           </w:tcPr>
           <w:p>
-            <w:r>
-              <w:rPr>
-                <w:strike/>
-              </w:rPr>
-              <w:t xml:space="preserve">Un dépôt à un statut </w:t>
-            </w:r>
-            <w:r>
-              <w:rPr>
-                <w:strike/>
-              </w:rPr>
-              <w:t>Inactif</w:t>
-            </w:r>
-            <w:r>
-              <w:t xml:space="preserve"> Un dépôt a un champ statut inactif</w:t>
+            <w:pPr>
+              <w:rPr>
+                <w:i/>
+                <w:iCs/>
+              </w:rPr>
+            </w:pPr>
+            <w:r>
+              <w:t>Un Dépôt fait partie d’une et une seule ville</w:t>
             </w:r>
           </w:p>
         </w:tc>
@@ -6824,17 +6837,13 @@
         <w:tc>
           <w:tcPr>
             <w:tcW w:w="1838" w:type="dxa"/>
-            <w:vMerge w:val="restart"/>
-            <w:shd w:val="clear" w:color="auto" w:fill="FFFFFF" w:themeFill="background1"/>
-            <w:vAlign w:val="center"/>
+            <w:vMerge/>
+            <w:shd w:val="clear" w:color="auto" w:fill="FFFFFF" w:themeFill="background1"/>
           </w:tcPr>
           <w:p>
             <w:pPr>
               <w:jc w:val="center"/>
             </w:pPr>
-            <w:r>
-              <w:t>CF-RS-009</w:t>
-            </w:r>
           </w:p>
         </w:tc>
         <w:tc>
@@ -6851,54 +6860,83 @@
             </w:pPr>
             <w:r>
               <w:rPr>
-                <w:strike/>
-              </w:rPr>
-              <w:t>Un dépôt est relié à une et une seule ville</w:t>
-            </w:r>
-            <w:r>
-              <w:t xml:space="preserve"> </w:t>
-            </w:r>
-            <w:r>
-              <w:rPr>
-                <w:color w:val="70AD47" w:themeColor="accent6"/>
-              </w:rPr>
-              <w:t>Un Dépôt fait partie d’une et une seule ville</w:t>
-            </w:r>
-          </w:p>
-        </w:tc>
-      </w:tr>
-      <w:tr>
-        <w:tc>
-          <w:tcPr>
-            <w:tcW w:w="1838" w:type="dxa"/>
-            <w:vMerge/>
-            <w:shd w:val="clear" w:color="auto" w:fill="FFFFFF" w:themeFill="background1"/>
-          </w:tcPr>
-          <w:p>
-            <w:pPr>
-              <w:jc w:val="center"/>
-            </w:pPr>
-          </w:p>
-        </w:tc>
-        <w:tc>
-          <w:tcPr>
-            <w:tcW w:w="7224" w:type="dxa"/>
-            <w:shd w:val="clear" w:color="auto" w:fill="FFFFFF" w:themeFill="background1"/>
-          </w:tcPr>
-          <w:p>
-            <w:pPr>
-              <w:rPr>
                 <w:i/>
                 <w:iCs/>
-              </w:rPr>
-            </w:pPr>
+                <w:color w:val="002060"/>
+              </w:rPr>
+              <w:t xml:space="preserve">DB &gt; Table </w:t>
+            </w:r>
+            <w:proofErr w:type="spellStart"/>
             <w:r>
               <w:rPr>
                 <w:i/>
                 <w:iCs/>
-                <w:color w:val="70AD47" w:themeColor="accent6"/>
-              </w:rPr>
-              <w:t>DB &gt; Table Depot &gt; Keys FK_Depot_Ville : Clé étrangère sur IDVille, pointant sur IDVille de la table Ville</w:t>
+                <w:color w:val="002060"/>
+              </w:rPr>
+              <w:t>Depot</w:t>
+            </w:r>
+            <w:proofErr w:type="spellEnd"/>
+            <w:r>
+              <w:rPr>
+                <w:i/>
+                <w:iCs/>
+                <w:color w:val="002060"/>
+              </w:rPr>
+              <w:t xml:space="preserve"> &gt; Keys </w:t>
+            </w:r>
+            <w:proofErr w:type="spellStart"/>
+            <w:r>
+              <w:rPr>
+                <w:i/>
+                <w:iCs/>
+                <w:color w:val="002060"/>
+              </w:rPr>
+              <w:t>FK_Depot_Ville</w:t>
+            </w:r>
+            <w:proofErr w:type="spellEnd"/>
+            <w:r>
+              <w:rPr>
+                <w:i/>
+                <w:iCs/>
+                <w:color w:val="002060"/>
+              </w:rPr>
+              <w:t xml:space="preserve"> : Clé étrangère sur </w:t>
+            </w:r>
+            <w:proofErr w:type="spellStart"/>
+            <w:r>
+              <w:rPr>
+                <w:i/>
+                <w:iCs/>
+                <w:color w:val="002060"/>
+              </w:rPr>
+              <w:t>IDVille</w:t>
+            </w:r>
+            <w:proofErr w:type="spellEnd"/>
+            <w:r>
+              <w:rPr>
+                <w:i/>
+                <w:iCs/>
+                <w:color w:val="002060"/>
+              </w:rPr>
+              <w:t xml:space="preserve">, pointant sur </w:t>
+            </w:r>
+            <w:proofErr w:type="spellStart"/>
+            <w:r>
+              <w:rPr>
+                <w:i/>
+                <w:iCs/>
+                <w:color w:val="002060"/>
+              </w:rPr>
+              <w:t>IDVille</w:t>
+            </w:r>
+            <w:proofErr w:type="spellEnd"/>
+            <w:r>
+              <w:rPr>
+                <w:i/>
+                <w:iCs/>
+                <w:color w:val="002060"/>
+              </w:rPr>
+              <w:t xml:space="preserve"> de la table Ville</w:t>
             </w:r>
           </w:p>
         </w:tc>
@@ -7027,7 +7065,13 @@
           </w:tcPr>
           <w:p>
             <w:r>
-              <w:t>Un forfait à un ID unique</w:t>
+              <w:t xml:space="preserve">Un forfait </w:t>
+            </w:r>
+            <w:r>
+              <w:t>a</w:t>
+            </w:r>
+            <w:r>
+              <w:t xml:space="preserve"> un ID unique</w:t>
             </w:r>
           </w:p>
         </w:tc>
@@ -7051,62 +7095,171 @@
             <w:shd w:val="clear" w:color="auto" w:fill="FFFFFF" w:themeFill="background1"/>
           </w:tcPr>
           <w:p>
-            <w:r>
+            <w:pPr>
+              <w:rPr>
+                <w:color w:val="002060"/>
+              </w:rPr>
+            </w:pPr>
+            <w:r>
+              <w:rPr>
+                <w:i/>
+                <w:iCs/>
+                <w:color w:val="002060"/>
+              </w:rPr>
+              <w:t xml:space="preserve">DB &gt; Table Forfait &gt; Keys &gt; </w:t>
+            </w:r>
+            <w:proofErr w:type="spellStart"/>
+            <w:r>
+              <w:rPr>
+                <w:i/>
+                <w:iCs/>
+                <w:color w:val="002060"/>
+              </w:rPr>
+              <w:t>PK_Forfaitt</w:t>
+            </w:r>
+            <w:proofErr w:type="spellEnd"/>
+            <w:r>
+              <w:rPr>
+                <w:i/>
+                <w:iCs/>
+                <w:color w:val="002060"/>
+              </w:rPr>
+              <w:t xml:space="preserve">: Clé primaire sur </w:t>
+            </w:r>
+            <w:proofErr w:type="spellStart"/>
+            <w:r>
+              <w:rPr>
+                <w:i/>
+                <w:iCs/>
+                <w:color w:val="002060"/>
+              </w:rPr>
+              <w:t>IDForfait</w:t>
+            </w:r>
+            <w:proofErr w:type="spellEnd"/>
+          </w:p>
+        </w:tc>
+      </w:tr>
+      <w:tr>
+        <w:tc>
+          <w:tcPr>
+            <w:tcW w:w="1838" w:type="dxa"/>
+            <w:vMerge w:val="restart"/>
+            <w:shd w:val="clear" w:color="auto" w:fill="FFFFFF" w:themeFill="background1"/>
+            <w:vAlign w:val="center"/>
+          </w:tcPr>
+          <w:p>
+            <w:pPr>
+              <w:jc w:val="center"/>
+            </w:pPr>
+            <w:r>
+              <w:t>CF-RS-012</w:t>
+            </w:r>
+          </w:p>
+        </w:tc>
+        <w:tc>
+          <w:tcPr>
+            <w:tcW w:w="7224" w:type="dxa"/>
+            <w:shd w:val="clear" w:color="auto" w:fill="FFFFFF" w:themeFill="background1"/>
+          </w:tcPr>
+          <w:p>
+            <w:pPr>
+              <w:rPr>
+                <w:i/>
+                <w:iCs/>
+              </w:rPr>
+            </w:pPr>
+            <w:r>
+              <w:t xml:space="preserve">Un forfait </w:t>
+            </w:r>
+            <w:r>
+              <w:t>a</w:t>
+            </w:r>
+            <w:r>
+              <w:t xml:space="preserve"> deux ID dépôt obligatoire</w:t>
+            </w:r>
+          </w:p>
+        </w:tc>
+      </w:tr>
+      <w:tr>
+        <w:tc>
+          <w:tcPr>
+            <w:tcW w:w="1838" w:type="dxa"/>
+            <w:vMerge/>
+            <w:shd w:val="clear" w:color="auto" w:fill="FFFFFF" w:themeFill="background1"/>
+          </w:tcPr>
+          <w:p>
+            <w:pPr>
+              <w:jc w:val="center"/>
+            </w:pPr>
+          </w:p>
+        </w:tc>
+        <w:tc>
+          <w:tcPr>
+            <w:tcW w:w="7224" w:type="dxa"/>
+            <w:shd w:val="clear" w:color="auto" w:fill="FFFFFF" w:themeFill="background1"/>
+          </w:tcPr>
+          <w:p>
+            <w:pPr>
               <w:rPr>
                 <w:i/>
                 <w:iCs/>
                 <w:color w:val="70AD47" w:themeColor="accent6"/>
               </w:rPr>
-              <w:t xml:space="preserve">DB &gt; Table </w:t>
-            </w:r>
+            </w:pPr>
             <w:r>
               <w:rPr>
                 <w:i/>
                 <w:iCs/>
-                <w:color w:val="70AD47" w:themeColor="accent6"/>
-              </w:rPr>
-              <w:t>Forfait</w:t>
-            </w:r>
+                <w:color w:val="002060"/>
+              </w:rPr>
+              <w:t xml:space="preserve">DB &gt; Table Forfait &gt; Keys &gt; FK_IDDepot1 et FK_IDDepot2 : Clés étrangères sur IDDepot1 et IDDepot2, </w:t>
+            </w:r>
+            <w:proofErr w:type="spellStart"/>
             <w:r>
               <w:rPr>
                 <w:i/>
                 <w:iCs/>
-                <w:color w:val="70AD47" w:themeColor="accent6"/>
-              </w:rPr>
-              <w:t xml:space="preserve"> &gt; Keys &gt; PK</w:t>
-            </w:r>
+                <w:color w:val="002060"/>
+              </w:rPr>
+              <w:t>pointants</w:t>
+            </w:r>
+            <w:proofErr w:type="spellEnd"/>
             <w:r>
               <w:rPr>
                 <w:i/>
                 <w:iCs/>
-                <w:color w:val="70AD47" w:themeColor="accent6"/>
-              </w:rPr>
-              <w:t>_Forfait</w:t>
-            </w:r>
+                <w:color w:val="002060"/>
+              </w:rPr>
+              <w:t xml:space="preserve"> sur </w:t>
+            </w:r>
+            <w:proofErr w:type="spellStart"/>
             <w:r>
               <w:rPr>
                 <w:i/>
                 <w:iCs/>
-                <w:color w:val="70AD47" w:themeColor="accent6"/>
-              </w:rPr>
-              <w:t>t</w:t>
-            </w:r>
+                <w:color w:val="002060"/>
+              </w:rPr>
+              <w:t>IDDepot</w:t>
+            </w:r>
+            <w:proofErr w:type="spellEnd"/>
             <w:r>
               <w:rPr>
                 <w:i/>
                 <w:iCs/>
-                <w:color w:val="70AD47" w:themeColor="accent6"/>
-              </w:rPr>
-              <w:t>: Clé primaire sur ID</w:t>
-            </w:r>
+                <w:color w:val="002060"/>
+              </w:rPr>
+              <w:t xml:space="preserve"> de la table </w:t>
+            </w:r>
+            <w:proofErr w:type="spellStart"/>
             <w:r>
               <w:rPr>
                 <w:i/>
                 <w:iCs/>
-                <w:color w:val="70AD47" w:themeColor="accent6"/>
-              </w:rPr>
-              <w:t>Forfait</w:t>
-            </w:r>
+                <w:color w:val="002060"/>
+              </w:rPr>
+              <w:t>Depot</w:t>
+            </w:r>
+            <w:proofErr w:type="spellEnd"/>
           </w:p>
         </w:tc>
       </w:tr>
@@ -7114,16 +7267,14 @@
         <w:tc>
           <w:tcPr>
             <w:tcW w:w="1838" w:type="dxa"/>
-            <w:vMerge w:val="restart"/>
-            <w:shd w:val="clear" w:color="auto" w:fill="FFFFFF" w:themeFill="background1"/>
-            <w:vAlign w:val="center"/>
+            <w:shd w:val="clear" w:color="auto" w:fill="FFFFFF" w:themeFill="background1"/>
           </w:tcPr>
           <w:p>
             <w:pPr>
               <w:jc w:val="center"/>
             </w:pPr>
             <w:r>
-              <w:t>CF-RS-012</w:t>
+              <w:t>CF-RS-013</w:t>
             </w:r>
           </w:p>
         </w:tc>
@@ -7133,14 +7284,14 @@
             <w:shd w:val="clear" w:color="auto" w:fill="FFFFFF" w:themeFill="background1"/>
           </w:tcPr>
           <w:p>
-            <w:pPr>
-              <w:rPr>
-                <w:i/>
-                <w:iCs/>
-              </w:rPr>
-            </w:pPr>
-            <w:r>
-              <w:t>Un forfait à deux ID dépôt obligatoire</w:t>
+            <w:r>
+              <w:t xml:space="preserve">Un forfait </w:t>
+            </w:r>
+            <w:r>
+              <w:t>a</w:t>
+            </w:r>
+            <w:r>
+              <w:t xml:space="preserve"> un prix obligatoire</w:t>
             </w:r>
           </w:p>
         </w:tc>
@@ -7149,13 +7300,15 @@
         <w:tc>
           <w:tcPr>
             <w:tcW w:w="1838" w:type="dxa"/>
-            <w:vMerge/>
             <w:shd w:val="clear" w:color="auto" w:fill="FFFFFF" w:themeFill="background1"/>
           </w:tcPr>
           <w:p>
             <w:pPr>
               <w:jc w:val="center"/>
             </w:pPr>
+            <w:r>
+              <w:t>CF-RS-014</w:t>
+            </w:r>
           </w:p>
         </w:tc>
         <w:tc>
@@ -7164,74 +7317,14 @@
             <w:shd w:val="clear" w:color="auto" w:fill="FFFFFF" w:themeFill="background1"/>
           </w:tcPr>
           <w:p>
-            <w:pPr>
-              <w:rPr>
-                <w:i/>
-                <w:iCs/>
-                <w:color w:val="70AD47" w:themeColor="accent6"/>
-              </w:rPr>
-            </w:pPr>
-            <w:r>
-              <w:rPr>
-                <w:i/>
-                <w:iCs/>
-                <w:color w:val="70AD47" w:themeColor="accent6"/>
-              </w:rPr>
-              <w:t>DB &gt; Table Forfait &gt; Keys &gt; FK_IDDepot1 et FK_IDDepot2 : Clés étrangères sur IDDepot1 et IDDepot2, pointants sur IDDepot de la table Depot</w:t>
-            </w:r>
-          </w:p>
-        </w:tc>
-      </w:tr>
-      <w:tr>
-        <w:tc>
-          <w:tcPr>
-            <w:tcW w:w="1838" w:type="dxa"/>
-            <w:shd w:val="clear" w:color="auto" w:fill="FFFFFF" w:themeFill="background1"/>
-          </w:tcPr>
-          <w:p>
-            <w:pPr>
-              <w:jc w:val="center"/>
-            </w:pPr>
-            <w:r>
-              <w:t>CF-RS-013</w:t>
-            </w:r>
-          </w:p>
-        </w:tc>
-        <w:tc>
-          <w:tcPr>
-            <w:tcW w:w="7224" w:type="dxa"/>
-            <w:shd w:val="clear" w:color="auto" w:fill="FFFFFF" w:themeFill="background1"/>
-          </w:tcPr>
-          <w:p>
-            <w:r>
-              <w:t>Un forfait à un prix obligatoire</w:t>
-            </w:r>
-          </w:p>
-        </w:tc>
-      </w:tr>
-      <w:tr>
-        <w:tc>
-          <w:tcPr>
-            <w:tcW w:w="1838" w:type="dxa"/>
-            <w:shd w:val="clear" w:color="auto" w:fill="FFFFFF" w:themeFill="background1"/>
-          </w:tcPr>
-          <w:p>
-            <w:pPr>
-              <w:jc w:val="center"/>
-            </w:pPr>
-            <w:r>
-              <w:t>CF-RS-014</w:t>
-            </w:r>
-          </w:p>
-        </w:tc>
-        <w:tc>
-          <w:tcPr>
-            <w:tcW w:w="7224" w:type="dxa"/>
-            <w:shd w:val="clear" w:color="auto" w:fill="FFFFFF" w:themeFill="background1"/>
-          </w:tcPr>
-          <w:p>
-            <w:r>
-              <w:t>Un forfait à une date de début obligatoire</w:t>
+            <w:r>
+              <w:t xml:space="preserve">Un forfait </w:t>
+            </w:r>
+            <w:r>
+              <w:t xml:space="preserve">a </w:t>
+            </w:r>
+            <w:r>
+              <w:t>une date de début obligatoire</w:t>
             </w:r>
           </w:p>
         </w:tc>
@@ -7353,7 +7446,15 @@
             <w:shd w:val="clear" w:color="auto" w:fill="FFFFFF" w:themeFill="background1"/>
           </w:tcPr>
           <w:p>
-            <w:r>
+            <w:pPr>
+              <w:rPr>
+                <w:color w:val="002060"/>
+              </w:rPr>
+            </w:pPr>
+            <w:r>
+              <w:rPr>
+                <w:color w:val="002060"/>
+              </w:rPr>
               <w:t>Une notoriété à un ID unique</w:t>
             </w:r>
           </w:p>
@@ -7382,16 +7483,63 @@
               <w:rPr>
                 <w:i/>
                 <w:iCs/>
+                <w:color w:val="002060"/>
               </w:rPr>
             </w:pPr>
             <w:r>
               <w:rPr>
                 <w:i/>
                 <w:iCs/>
-                <w:color w:val="70AD47" w:themeColor="accent6"/>
-              </w:rPr>
-              <w:t>DB &gt; Table Notoriete &gt; Key &gt; PK_Notoriete : Clé primaire sur IDNotoriete</w:t>
-            </w:r>
+                <w:color w:val="002060"/>
+              </w:rPr>
+              <w:t xml:space="preserve">DB &gt; Table </w:t>
+            </w:r>
+            <w:proofErr w:type="spellStart"/>
+            <w:r>
+              <w:rPr>
+                <w:i/>
+                <w:iCs/>
+                <w:color w:val="002060"/>
+              </w:rPr>
+              <w:t>Notoriete</w:t>
+            </w:r>
+            <w:proofErr w:type="spellEnd"/>
+            <w:r>
+              <w:rPr>
+                <w:i/>
+                <w:iCs/>
+                <w:color w:val="002060"/>
+              </w:rPr>
+              <w:t xml:space="preserve"> &gt; Key &gt; </w:t>
+            </w:r>
+            <w:proofErr w:type="spellStart"/>
+            <w:r>
+              <w:rPr>
+                <w:i/>
+                <w:iCs/>
+                <w:color w:val="002060"/>
+              </w:rPr>
+              <w:t>PK_Notoriete</w:t>
+            </w:r>
+            <w:proofErr w:type="spellEnd"/>
+            <w:r>
+              <w:rPr>
+                <w:i/>
+                <w:iCs/>
+                <w:color w:val="002060"/>
+              </w:rPr>
+              <w:t xml:space="preserve"> : Clé primaire sur </w:t>
+            </w:r>
+            <w:proofErr w:type="spellStart"/>
+            <w:r>
+              <w:rPr>
+                <w:i/>
+                <w:iCs/>
+                <w:color w:val="002060"/>
+              </w:rPr>
+              <w:t>IDNotoriete</w:t>
+            </w:r>
+            <w:proofErr w:type="spellEnd"/>
           </w:p>
         </w:tc>
       </w:tr>
@@ -7420,7 +7568,13 @@
           </w:tcPr>
           <w:p>
             <w:r>
-              <w:t>Une notoriété à un libelle obligatoire</w:t>
+              <w:t xml:space="preserve">Une notoriété </w:t>
+            </w:r>
+            <w:r>
+              <w:t>a</w:t>
+            </w:r>
+            <w:r>
+              <w:t xml:space="preserve"> un libelle obligatoire</w:t>
             </w:r>
           </w:p>
         </w:tc>
@@ -7447,7 +7601,13 @@
           </w:tcPr>
           <w:p>
             <w:r>
-              <w:t>Une notoriété à un coefficient multiplicateur obligatoire</w:t>
+              <w:t xml:space="preserve">Une notoriété </w:t>
+            </w:r>
+            <w:r>
+              <w:t>a</w:t>
+            </w:r>
+            <w:r>
+              <w:t xml:space="preserve"> un coefficient multiplicateur obligatoire</w:t>
             </w:r>
           </w:p>
         </w:tc>
@@ -7474,15 +7634,18 @@
           </w:tcPr>
           <w:p>
             <w:r>
-              <w:t>Une notoriété à un</w:t>
+              <w:t xml:space="preserve">Une notoriété </w:t>
+            </w:r>
+            <w:r>
+              <w:t>a</w:t>
+            </w:r>
+            <w:r>
+              <w:t xml:space="preserve"> un</w:t>
             </w:r>
             <w:r>
               <w:t xml:space="preserve"> </w:t>
             </w:r>
             <w:r>
-              <w:rPr>
-                <w:color w:val="70AD47" w:themeColor="accent6"/>
-              </w:rPr>
               <w:t>champ</w:t>
             </w:r>
             <w:r>
@@ -7618,7 +7781,13 @@
           </w:tcPr>
           <w:p>
             <w:r>
-              <w:t>Un pays à un ID unique</w:t>
+              <w:t xml:space="preserve">Un pays </w:t>
+            </w:r>
+            <w:r>
+              <w:t>a</w:t>
+            </w:r>
+            <w:r>
+              <w:t xml:space="preserve"> un ID unique</w:t>
             </w:r>
           </w:p>
         </w:tc>
@@ -7646,74 +7815,36 @@
               <w:rPr>
                 <w:i/>
                 <w:iCs/>
-                <w:color w:val="70AD47" w:themeColor="accent6"/>
-              </w:rPr>
-              <w:t xml:space="preserve">DB &gt; Table </w:t>
+                <w:color w:val="002060"/>
+              </w:rPr>
+              <w:t>DB &gt; Table Pays &gt; Key</w:t>
             </w:r>
             <w:r>
               <w:rPr>
                 <w:i/>
                 <w:iCs/>
-                <w:color w:val="70AD47" w:themeColor="accent6"/>
-              </w:rPr>
-              <w:t>Pays</w:t>
+                <w:color w:val="002060"/>
+              </w:rPr>
+              <w:t>s</w:t>
             </w:r>
             <w:r>
               <w:rPr>
                 <w:i/>
                 <w:iCs/>
-                <w:color w:val="70AD47" w:themeColor="accent6"/>
-              </w:rPr>
-              <w:t xml:space="preserve"> &gt; Key</w:t>
-            </w:r>
+                <w:color w:val="002060"/>
+              </w:rPr>
+              <w:t xml:space="preserve"> &gt; PK_ Pays : Clé primaire sur </w:t>
+            </w:r>
+            <w:proofErr w:type="spellStart"/>
             <w:r>
               <w:rPr>
                 <w:i/>
                 <w:iCs/>
-                <w:color w:val="70AD47" w:themeColor="accent6"/>
-              </w:rPr>
-              <w:t>s</w:t>
-            </w:r>
-            <w:r>
-              <w:rPr>
-                <w:i/>
-                <w:iCs/>
-                <w:color w:val="70AD47" w:themeColor="accent6"/>
-              </w:rPr>
-              <w:t xml:space="preserve"> &gt; PK_</w:t>
-            </w:r>
-            <w:r>
-              <w:rPr>
-                <w:i/>
-                <w:iCs/>
-                <w:color w:val="70AD47" w:themeColor="accent6"/>
-              </w:rPr>
-              <w:t xml:space="preserve"> </w:t>
-            </w:r>
-            <w:r>
-              <w:rPr>
-                <w:i/>
-                <w:iCs/>
-                <w:color w:val="70AD47" w:themeColor="accent6"/>
-              </w:rPr>
-              <w:t>Pays</w:t>
-            </w:r>
-            <w:r>
-              <w:rPr>
-                <w:i/>
-                <w:iCs/>
-                <w:color w:val="70AD47" w:themeColor="accent6"/>
-              </w:rPr>
-              <w:t> : Clé primaire sur ID</w:t>
-            </w:r>
-            <w:r>
-              <w:rPr>
-                <w:i/>
-                <w:iCs/>
-                <w:color w:val="70AD47" w:themeColor="accent6"/>
-              </w:rPr>
-              <w:t>Pays</w:t>
-            </w:r>
+                <w:color w:val="002060"/>
+              </w:rPr>
+              <w:t>IDPays</w:t>
+            </w:r>
+            <w:proofErr w:type="spellEnd"/>
           </w:p>
         </w:tc>
       </w:tr>
@@ -7742,7 +7873,13 @@
           </w:tcPr>
           <w:p>
             <w:r>
-              <w:t>Un pays à une référence de prix obligatoire</w:t>
+              <w:t xml:space="preserve">Un pays </w:t>
+            </w:r>
+            <w:r>
+              <w:t xml:space="preserve">a </w:t>
+            </w:r>
+            <w:r>
+              <w:t>une référence de prix obligatoire</w:t>
             </w:r>
           </w:p>
         </w:tc>
@@ -7769,7 +7906,13 @@
           </w:tcPr>
           <w:p>
             <w:r>
-              <w:t>Un pays à un nom obligatoire</w:t>
+              <w:t xml:space="preserve">Un pays </w:t>
+            </w:r>
+            <w:r>
+              <w:t>a</w:t>
+            </w:r>
+            <w:r>
+              <w:t xml:space="preserve"> un nom obligatoire</w:t>
             </w:r>
           </w:p>
         </w:tc>
@@ -7906,7 +8049,13 @@
               <w:t>prix</w:t>
             </w:r>
             <w:r>
-              <w:t xml:space="preserve"> à un</w:t>
+              <w:t xml:space="preserve"> </w:t>
+            </w:r>
+            <w:r>
+              <w:t>a</w:t>
+            </w:r>
+            <w:r>
+              <w:t xml:space="preserve"> un</w:t>
             </w:r>
             <w:r>
               <w:t>e référence</w:t>
@@ -7948,7 +8097,13 @@
           </w:tcPr>
           <w:p>
             <w:r>
-              <w:t>Un prix à une valeur obligatoire</w:t>
+              <w:t xml:space="preserve">Un prix </w:t>
+            </w:r>
+            <w:r>
+              <w:t>a</w:t>
+            </w:r>
+            <w:r>
+              <w:t xml:space="preserve"> une valeur obligatoire</w:t>
             </w:r>
           </w:p>
         </w:tc>
@@ -7978,7 +8133,15 @@
           </w:tcPr>
           <w:p>
             <w:r>
-              <w:t>Un prix à une date de début obligatoire</w:t>
+              <w:t xml:space="preserve">Un prix </w:t>
+            </w:r>
+            <w:proofErr w:type="spellStart"/>
+            <w:r>
+              <w:t>a</w:t>
+            </w:r>
+            <w:proofErr w:type="spellEnd"/>
+            <w:r>
+              <w:t xml:space="preserve"> une date de début obligatoire</w:t>
             </w:r>
           </w:p>
         </w:tc>
@@ -8081,14 +8244,20 @@
         <w:tc>
           <w:tcPr>
             <w:tcW w:w="1838" w:type="dxa"/>
+            <w:vMerge w:val="restart"/>
             <w:shd w:val="clear" w:color="auto" w:fill="FFFFFF" w:themeFill="background1"/>
           </w:tcPr>
           <w:p>
             <w:pPr>
               <w:jc w:val="center"/>
             </w:pPr>
-            <w:r>
-              <w:t>CF-RS-</w:t>
+          </w:p>
+          <w:p>
+            <w:pPr>
+              <w:jc w:val="center"/>
+            </w:pPr>
+            <w:r>
+              <w:t>CF-RS-029</w:t>
             </w:r>
           </w:p>
         </w:tc>
@@ -8097,17 +8266,18 @@
             <w:tcW w:w="7224" w:type="dxa"/>
             <w:shd w:val="clear" w:color="auto" w:fill="FFFFFF" w:themeFill="background1"/>
           </w:tcPr>
-          <w:p/>
+          <w:p>
+            <w:r>
+              <w:t>Une réservation a un Id unique</w:t>
+            </w:r>
+          </w:p>
         </w:tc>
       </w:tr>
       <w:tr>
-        <w:trPr>
-          <w:trHeight w:val="328"/>
-        </w:trPr>
         <w:tc>
           <w:tcPr>
             <w:tcW w:w="1838" w:type="dxa"/>
-            <w:vMerge w:val="restart"/>
+            <w:vMerge/>
             <w:shd w:val="clear" w:color="auto" w:fill="FFFFFF" w:themeFill="background1"/>
           </w:tcPr>
           <w:p>
@@ -8121,47 +8291,94 @@
             <w:tcW w:w="7224" w:type="dxa"/>
             <w:shd w:val="clear" w:color="auto" w:fill="FFFFFF" w:themeFill="background1"/>
           </w:tcPr>
-          <w:p/>
+          <w:p>
+            <w:pPr>
+              <w:rPr>
+                <w:i/>
+                <w:iCs/>
+              </w:rPr>
+            </w:pPr>
+            <w:r>
+              <w:rPr>
+                <w:i/>
+                <w:iCs/>
+                <w:color w:val="002060"/>
+              </w:rPr>
+              <w:t xml:space="preserve">DB &gt; Table </w:t>
+            </w:r>
+            <w:proofErr w:type="spellStart"/>
+            <w:r>
+              <w:rPr>
+                <w:i/>
+                <w:iCs/>
+                <w:color w:val="002060"/>
+              </w:rPr>
+              <w:t>Reservation</w:t>
+            </w:r>
+            <w:proofErr w:type="spellEnd"/>
+            <w:r>
+              <w:rPr>
+                <w:i/>
+                <w:iCs/>
+                <w:color w:val="002060"/>
+              </w:rPr>
+              <w:t xml:space="preserve">&gt; Keys &gt; PK_ </w:t>
+            </w:r>
+            <w:proofErr w:type="spellStart"/>
+            <w:r>
+              <w:rPr>
+                <w:i/>
+                <w:iCs/>
+                <w:color w:val="002060"/>
+              </w:rPr>
+              <w:t>Reservation</w:t>
+            </w:r>
+            <w:proofErr w:type="spellEnd"/>
+            <w:r>
+              <w:rPr>
+                <w:i/>
+                <w:iCs/>
+                <w:color w:val="002060"/>
+              </w:rPr>
+              <w:t xml:space="preserve"> : Clé primaire sur </w:t>
+            </w:r>
+            <w:proofErr w:type="spellStart"/>
+            <w:r>
+              <w:rPr>
+                <w:i/>
+                <w:iCs/>
+                <w:color w:val="002060"/>
+              </w:rPr>
+              <w:t>ID</w:t>
+            </w:r>
+            <w:r>
+              <w:rPr>
+                <w:i/>
+                <w:iCs/>
+                <w:color w:val="002060"/>
+              </w:rPr>
+              <w:t>Reservation</w:t>
+            </w:r>
+            <w:proofErr w:type="spellEnd"/>
+          </w:p>
         </w:tc>
       </w:tr>
       <w:tr>
         <w:tc>
           <w:tcPr>
             <w:tcW w:w="1838" w:type="dxa"/>
-            <w:vMerge/>
             <w:shd w:val="clear" w:color="auto" w:fill="FFFFFF" w:themeFill="background1"/>
           </w:tcPr>
           <w:p>
             <w:pPr>
               <w:jc w:val="center"/>
             </w:pPr>
-          </w:p>
-        </w:tc>
-        <w:tc>
-          <w:tcPr>
-            <w:tcW w:w="7224" w:type="dxa"/>
-            <w:shd w:val="clear" w:color="auto" w:fill="FFFFFF" w:themeFill="background1"/>
-          </w:tcPr>
-          <w:p>
-            <w:pPr>
-              <w:rPr>
-                <w:i/>
-                <w:iCs/>
-              </w:rPr>
-            </w:pPr>
-          </w:p>
-        </w:tc>
-      </w:tr>
-      <w:tr>
-        <w:tc>
-          <w:tcPr>
-            <w:tcW w:w="1838" w:type="dxa"/>
-            <w:shd w:val="clear" w:color="auto" w:fill="FFFFFF" w:themeFill="background1"/>
-          </w:tcPr>
-          <w:p>
-            <w:pPr>
-              <w:jc w:val="center"/>
-            </w:pPr>
+            <w:r>
+              <w:t>CF-RS-0</w:t>
+            </w:r>
+            <w:r>
+              <w:t>30</w:t>
+            </w:r>
           </w:p>
         </w:tc>
         <w:tc>
@@ -8263,7 +8480,13 @@
           </w:tcPr>
           <w:p>
             <w:r>
-              <w:t>Une ville possède un ID unique</w:t>
+              <w:t xml:space="preserve">Une ville </w:t>
+            </w:r>
+            <w:r>
+              <w:t>a</w:t>
+            </w:r>
+            <w:r>
+              <w:t xml:space="preserve"> un ID unique</w:t>
             </w:r>
           </w:p>
         </w:tc>
@@ -8287,78 +8510,29 @@
             <w:shd w:val="clear" w:color="auto" w:fill="FFFFFF" w:themeFill="background1"/>
           </w:tcPr>
           <w:p>
+            <w:pPr>
+              <w:rPr>
+                <w:color w:val="002060"/>
+              </w:rPr>
+            </w:pPr>
             <w:r>
               <w:rPr>
                 <w:i/>
                 <w:iCs/>
-                <w:color w:val="70AD47" w:themeColor="accent6"/>
-              </w:rPr>
-              <w:t xml:space="preserve">DB &gt; Table </w:t>
-            </w:r>
+                <w:color w:val="002060"/>
+              </w:rPr>
+              <w:t xml:space="preserve">DB &gt; Table Ville&gt; Keys &gt; PK_ Ville : Clé primaire sur </w:t>
+            </w:r>
+            <w:proofErr w:type="spellStart"/>
             <w:r>
               <w:rPr>
                 <w:i/>
                 <w:iCs/>
-                <w:color w:val="70AD47" w:themeColor="accent6"/>
-              </w:rPr>
-              <w:t>Ville</w:t>
-            </w:r>
-            <w:r>
-              <w:rPr>
-                <w:i/>
-                <w:iCs/>
-                <w:color w:val="70AD47" w:themeColor="accent6"/>
-              </w:rPr>
-              <w:t>&gt; Key</w:t>
-            </w:r>
-            <w:r>
-              <w:rPr>
-                <w:i/>
-                <w:iCs/>
-                <w:color w:val="70AD47" w:themeColor="accent6"/>
-              </w:rPr>
-              <w:t>s</w:t>
-            </w:r>
-            <w:r>
-              <w:rPr>
-                <w:i/>
-                <w:iCs/>
-                <w:color w:val="70AD47" w:themeColor="accent6"/>
-              </w:rPr>
-              <w:t xml:space="preserve"> &gt; PK_</w:t>
-            </w:r>
-            <w:r>
-              <w:rPr>
-                <w:i/>
-                <w:iCs/>
-                <w:color w:val="70AD47" w:themeColor="accent6"/>
-              </w:rPr>
-              <w:t xml:space="preserve"> </w:t>
-            </w:r>
-            <w:r>
-              <w:rPr>
-                <w:i/>
-                <w:iCs/>
-                <w:color w:val="70AD47" w:themeColor="accent6"/>
-              </w:rPr>
-              <w:t>Ville</w:t>
-            </w:r>
-            <w:r>
-              <w:rPr>
-                <w:i/>
-                <w:iCs/>
-                <w:color w:val="70AD47" w:themeColor="accent6"/>
-              </w:rPr>
-              <w:t> : Clé primaire sur ID</w:t>
-            </w:r>
-            <w:r>
-              <w:rPr>
-                <w:i/>
-                <w:iCs/>
-                <w:color w:val="70AD47" w:themeColor="accent6"/>
-              </w:rPr>
-              <w:t>Ville</w:t>
-            </w:r>
+                <w:color w:val="002060"/>
+              </w:rPr>
+              <w:t>IDVille</w:t>
+            </w:r>
+            <w:proofErr w:type="spellEnd"/>
           </w:p>
         </w:tc>
       </w:tr>
@@ -8387,7 +8561,13 @@
           </w:tcPr>
           <w:p>
             <w:r>
-              <w:t>Une ville possède un nom, obligatoire</w:t>
+              <w:t xml:space="preserve">Une ville </w:t>
+            </w:r>
+            <w:r>
+              <w:t>a</w:t>
+            </w:r>
+            <w:r>
+              <w:t xml:space="preserve"> un nom, obligatoire</w:t>
             </w:r>
           </w:p>
         </w:tc>
@@ -8450,9 +8630,63 @@
               <w:rPr>
                 <w:i/>
                 <w:iCs/>
-                <w:color w:val="70AD47" w:themeColor="accent6"/>
-              </w:rPr>
-              <w:t>DB &gt; Table Ville &gt; Keys &gt; FK_Ville_Pays : Clé étrangère sur IDPays, pointant sur IDPays de la table Pays</w:t>
+                <w:color w:val="002060"/>
+              </w:rPr>
+              <w:t xml:space="preserve">DB &gt; Table Ville &gt; Keys &gt; </w:t>
+            </w:r>
+            <w:proofErr w:type="spellStart"/>
+            <w:r>
+              <w:rPr>
+                <w:i/>
+                <w:iCs/>
+                <w:color w:val="002060"/>
+              </w:rPr>
+              <w:t>FK_Ville_Pays</w:t>
+            </w:r>
+            <w:proofErr w:type="spellEnd"/>
+            <w:r>
+              <w:rPr>
+                <w:i/>
+                <w:iCs/>
+                <w:color w:val="002060"/>
+              </w:rPr>
+              <w:t xml:space="preserve"> : Clé étrangère sur </w:t>
+            </w:r>
+            <w:proofErr w:type="spellStart"/>
+            <w:r>
+              <w:rPr>
+                <w:i/>
+                <w:iCs/>
+                <w:color w:val="002060"/>
+              </w:rPr>
+              <w:t>IDPays</w:t>
+            </w:r>
+            <w:proofErr w:type="spellEnd"/>
+            <w:r>
+              <w:rPr>
+                <w:i/>
+                <w:iCs/>
+                <w:color w:val="002060"/>
+              </w:rPr>
+              <w:t xml:space="preserve">, pointant sur </w:t>
+            </w:r>
+            <w:proofErr w:type="spellStart"/>
+            <w:r>
+              <w:rPr>
+                <w:i/>
+                <w:iCs/>
+                <w:color w:val="002060"/>
+              </w:rPr>
+              <w:t>IDPays</w:t>
+            </w:r>
+            <w:proofErr w:type="spellEnd"/>
+            <w:r>
+              <w:rPr>
+                <w:i/>
+                <w:iCs/>
+                <w:color w:val="002060"/>
+              </w:rPr>
+              <w:t xml:space="preserve"> de la table Pays</w:t>
             </w:r>
           </w:p>
         </w:tc>
@@ -8479,8 +8713,13 @@
           </w:tcPr>
           <w:p>
             <w:r>
-              <w:t>Une ville peut contenir de 0 à 1 dépot</w:t>
-            </w:r>
+              <w:t xml:space="preserve">Une ville peut contenir de 0 à 1 </w:t>
+            </w:r>
+            <w:proofErr w:type="spellStart"/>
+            <w:r>
+              <w:t>dépot</w:t>
+            </w:r>
+            <w:proofErr w:type="spellEnd"/>
           </w:p>
         </w:tc>
       </w:tr>
@@ -8612,26 +8851,38 @@
               <w:rPr>
                 <w:i/>
                 <w:iCs/>
-                <w:color w:val="70AD47" w:themeColor="accent6"/>
-              </w:rPr>
-              <w:t xml:space="preserve">DB &gt; Table Voiture &gt; </w:t>
-            </w:r>
+                <w:color w:val="002060"/>
+              </w:rPr>
+              <w:t xml:space="preserve">DB &gt; Table Voiture &gt; Keys&gt; </w:t>
+            </w:r>
+            <w:proofErr w:type="spellStart"/>
             <w:r>
               <w:rPr>
                 <w:i/>
                 <w:iCs/>
-                <w:color w:val="70AD47" w:themeColor="accent6"/>
-              </w:rPr>
-              <w:t>Keys</w:t>
-            </w:r>
+                <w:color w:val="002060"/>
+              </w:rPr>
+              <w:t>PK_Voiture</w:t>
+            </w:r>
+            <w:proofErr w:type="spellEnd"/>
             <w:r>
               <w:rPr>
                 <w:i/>
                 <w:iCs/>
-                <w:color w:val="70AD47" w:themeColor="accent6"/>
-              </w:rPr>
-              <w:t>&gt; PK_Voiture &gt; Clé primaire sur IDVoiture</w:t>
-            </w:r>
+                <w:color w:val="002060"/>
+              </w:rPr>
+              <w:t xml:space="preserve"> &gt; Clé primaire sur </w:t>
+            </w:r>
+            <w:proofErr w:type="spellStart"/>
+            <w:r>
+              <w:rPr>
+                <w:i/>
+                <w:iCs/>
+                <w:color w:val="002060"/>
+              </w:rPr>
+              <w:t>IDVoiture</w:t>
+            </w:r>
+            <w:proofErr w:type="spellEnd"/>
           </w:p>
         </w:tc>
       </w:tr>
@@ -8657,31 +8908,16 @@
           </w:tcPr>
           <w:p>
             <w:r>
-              <w:rPr>
-                <w:strike/>
-              </w:rPr>
-              <w:t>Une voiture doit avoir une marque</w:t>
-            </w:r>
-            <w:r>
-              <w:t xml:space="preserve"> </w:t>
-            </w:r>
-            <w:r>
-              <w:rPr>
-                <w:color w:val="70AD47" w:themeColor="accent6"/>
-              </w:rPr>
               <w:t xml:space="preserve">Une voiture </w:t>
             </w:r>
             <w:r>
-              <w:rPr>
-                <w:color w:val="70AD47" w:themeColor="accent6"/>
-              </w:rPr>
-              <w:t>possède</w:t>
-            </w:r>
-            <w:r>
-              <w:rPr>
-                <w:color w:val="70AD47" w:themeColor="accent6"/>
-              </w:rPr>
+              <w:t>a</w:t>
+            </w:r>
+            <w:r>
               <w:t xml:space="preserve"> une marque</w:t>
+            </w:r>
+            <w:r>
+              <w:t xml:space="preserve"> obligatoire</w:t>
             </w:r>
           </w:p>
         </w:tc>
@@ -8699,6 +8935,7 @@
               <w:jc w:val="center"/>
             </w:pPr>
             <w:r>
+              <w:lastRenderedPageBreak/>
               <w:t>CF-RS-</w:t>
             </w:r>
           </w:p>
@@ -8736,64 +8973,60 @@
           <w:p>
             <w:r>
               <w:rPr>
-                <w:color w:val="70AD47" w:themeColor="accent6"/>
-              </w:rPr>
-              <w:t xml:space="preserve">DB &gt; Table </w:t>
-            </w:r>
-            <w:r>
-              <w:rPr>
-                <w:color w:val="70AD47" w:themeColor="accent6"/>
-              </w:rPr>
-              <w:t>Voiture</w:t>
-            </w:r>
-            <w:r>
-              <w:rPr>
-                <w:color w:val="70AD47" w:themeColor="accent6"/>
-              </w:rPr>
-              <w:t xml:space="preserve"> &gt; Clé &gt; </w:t>
-            </w:r>
-            <w:r>
-              <w:rPr>
-                <w:color w:val="70AD47" w:themeColor="accent6"/>
-              </w:rPr>
-              <w:t>FK</w:t>
-            </w:r>
-            <w:r>
-              <w:rPr>
-                <w:color w:val="70AD47" w:themeColor="accent6"/>
-              </w:rPr>
-              <w:t>_</w:t>
-            </w:r>
-            <w:r>
-              <w:rPr>
-                <w:color w:val="70AD47" w:themeColor="accent6"/>
-              </w:rPr>
-              <w:t>Voiture_Depot</w:t>
-            </w:r>
-            <w:r>
-              <w:rPr>
-                <w:color w:val="70AD47" w:themeColor="accent6"/>
-              </w:rPr>
-              <w:t xml:space="preserve">&gt; </w:t>
-            </w:r>
-            <w:r>
-              <w:rPr>
-                <w:color w:val="70AD47" w:themeColor="accent6"/>
-              </w:rPr>
-              <w:t>Clé étrangère</w:t>
-            </w:r>
-            <w:r>
-              <w:rPr>
-                <w:color w:val="70AD47" w:themeColor="accent6"/>
-              </w:rPr>
-              <w:t xml:space="preserve"> sur ID</w:t>
-            </w:r>
-            <w:r>
-              <w:rPr>
-                <w:color w:val="70AD47" w:themeColor="accent6"/>
-              </w:rPr>
-              <w:t>Depot, pointe sur IDDepot de la table Depot</w:t>
-            </w:r>
+                <w:color w:val="002060"/>
+              </w:rPr>
+              <w:t xml:space="preserve">DB &gt; Table Voiture &gt; Clé &gt; </w:t>
+            </w:r>
+            <w:proofErr w:type="spellStart"/>
+            <w:r>
+              <w:rPr>
+                <w:color w:val="002060"/>
+              </w:rPr>
+              <w:t>FK_Voiture_Depot</w:t>
+            </w:r>
+            <w:proofErr w:type="spellEnd"/>
+            <w:r>
+              <w:rPr>
+                <w:color w:val="002060"/>
+              </w:rPr>
+              <w:t xml:space="preserve">&gt; Clé étrangère sur </w:t>
+            </w:r>
+            <w:proofErr w:type="spellStart"/>
+            <w:r>
+              <w:rPr>
+                <w:color w:val="002060"/>
+              </w:rPr>
+              <w:t>IDDepot</w:t>
+            </w:r>
+            <w:proofErr w:type="spellEnd"/>
+            <w:r>
+              <w:rPr>
+                <w:color w:val="002060"/>
+              </w:rPr>
+              <w:t xml:space="preserve">, pointe sur </w:t>
+            </w:r>
+            <w:proofErr w:type="spellStart"/>
+            <w:r>
+              <w:rPr>
+                <w:color w:val="002060"/>
+              </w:rPr>
+              <w:t>IDDepot</w:t>
+            </w:r>
+            <w:proofErr w:type="spellEnd"/>
+            <w:r>
+              <w:rPr>
+                <w:color w:val="002060"/>
+              </w:rPr>
+              <w:t xml:space="preserve"> de la table </w:t>
+            </w:r>
+            <w:proofErr w:type="spellStart"/>
+            <w:r>
+              <w:rPr>
+                <w:color w:val="002060"/>
+              </w:rPr>
+              <w:t>Depot</w:t>
+            </w:r>
+            <w:proofErr w:type="spellEnd"/>
           </w:p>
         </w:tc>
       </w:tr>
@@ -8828,8 +9061,11 @@
               <w:t xml:space="preserve"> </w:t>
             </w:r>
             <w:r>
-              <w:rPr>
-                <w:color w:val="70AD47" w:themeColor="accent6"/>
+              <w:t xml:space="preserve">obligatoire et </w:t>
+            </w:r>
+            <w:r>
+              <w:rPr>
+                <w:color w:val="000000" w:themeColor="text1"/>
               </w:rPr>
               <w:t>unique</w:t>
             </w:r>
@@ -8864,25 +9100,27 @@
               <w:rPr>
                 <w:i/>
                 <w:iCs/>
-                <w:color w:val="70AD47" w:themeColor="accent6"/>
-              </w:rPr>
-              <w:t xml:space="preserve">DB &gt; Table Voiture &gt; </w:t>
-            </w:r>
+                <w:color w:val="002060"/>
+              </w:rPr>
+              <w:t xml:space="preserve">DB &gt; Table Voiture &gt; Keys &gt; </w:t>
+            </w:r>
+            <w:proofErr w:type="spellStart"/>
             <w:r>
               <w:rPr>
                 <w:i/>
                 <w:iCs/>
-                <w:color w:val="70AD47" w:themeColor="accent6"/>
-              </w:rPr>
-              <w:t>Keys</w:t>
-            </w:r>
+                <w:color w:val="002060"/>
+              </w:rPr>
+              <w:t>UK_Immatriculation</w:t>
+            </w:r>
+            <w:proofErr w:type="spellEnd"/>
             <w:r>
               <w:rPr>
                 <w:i/>
                 <w:iCs/>
-                <w:color w:val="70AD47" w:themeColor="accent6"/>
-              </w:rPr>
-              <w:t xml:space="preserve"> &gt; UK_Immatriculation &gt; Clé unique sur Immatriculation</w:t>
+                <w:color w:val="002060"/>
+              </w:rPr>
+              <w:t xml:space="preserve"> &gt; Clé unique sur Immatriculation</w:t>
             </w:r>
           </w:p>
         </w:tc>
@@ -8906,7 +9144,13 @@
           </w:tcPr>
           <w:p>
             <w:r>
-              <w:t>Une voiture posséde une et une seul notoriété</w:t>
+              <w:t xml:space="preserve">Une voiture </w:t>
+            </w:r>
+            <w:r>
+              <w:t xml:space="preserve">a </w:t>
+            </w:r>
+            <w:r>
+              <w:t>une et une seul notoriété</w:t>
             </w:r>
           </w:p>
         </w:tc>
@@ -8939,26 +9183,90 @@
               <w:rPr>
                 <w:i/>
                 <w:iCs/>
-                <w:color w:val="70AD47" w:themeColor="accent6"/>
-              </w:rPr>
-              <w:t>DB &gt; Table Voiture &gt; Clé &gt; FK_Voiture_Notoriete &gt; Clé étrangère sur IDNotoriete, point</w:t>
-            </w:r>
+                <w:color w:val="002060"/>
+              </w:rPr>
+              <w:t xml:space="preserve">DB &gt; Table Voiture &gt; Clé &gt; </w:t>
+            </w:r>
+            <w:proofErr w:type="spellStart"/>
             <w:r>
               <w:rPr>
                 <w:i/>
                 <w:iCs/>
-                <w:color w:val="70AD47" w:themeColor="accent6"/>
-              </w:rPr>
-              <w:t>ant</w:t>
-            </w:r>
+                <w:color w:val="002060"/>
+              </w:rPr>
+              <w:t>FK_Voiture_Notoriete</w:t>
+            </w:r>
+            <w:proofErr w:type="spellEnd"/>
             <w:r>
               <w:rPr>
                 <w:i/>
                 <w:iCs/>
-                <w:color w:val="70AD47" w:themeColor="accent6"/>
-              </w:rPr>
-              <w:t xml:space="preserve"> sur IDNotoriete de la table Notoriete</w:t>
-            </w:r>
+                <w:color w:val="002060"/>
+              </w:rPr>
+              <w:t xml:space="preserve"> &gt; Clé étrangère sur </w:t>
+            </w:r>
+            <w:proofErr w:type="spellStart"/>
+            <w:r>
+              <w:rPr>
+                <w:i/>
+                <w:iCs/>
+                <w:color w:val="002060"/>
+              </w:rPr>
+              <w:t>IDNotoriete</w:t>
+            </w:r>
+            <w:proofErr w:type="spellEnd"/>
+            <w:r>
+              <w:rPr>
+                <w:i/>
+                <w:iCs/>
+                <w:color w:val="002060"/>
+              </w:rPr>
+              <w:t>, point</w:t>
+            </w:r>
+            <w:r>
+              <w:rPr>
+                <w:i/>
+                <w:iCs/>
+                <w:color w:val="002060"/>
+              </w:rPr>
+              <w:t>ant</w:t>
+            </w:r>
+            <w:r>
+              <w:rPr>
+                <w:i/>
+                <w:iCs/>
+                <w:color w:val="002060"/>
+              </w:rPr>
+              <w:t xml:space="preserve"> sur </w:t>
+            </w:r>
+            <w:proofErr w:type="spellStart"/>
+            <w:r>
+              <w:rPr>
+                <w:i/>
+                <w:iCs/>
+                <w:color w:val="002060"/>
+              </w:rPr>
+              <w:t>IDNotoriete</w:t>
+            </w:r>
+            <w:proofErr w:type="spellEnd"/>
+            <w:r>
+              <w:rPr>
+                <w:i/>
+                <w:iCs/>
+                <w:color w:val="002060"/>
+              </w:rPr>
+              <w:t xml:space="preserve"> de la table </w:t>
+            </w:r>
+            <w:proofErr w:type="spellStart"/>
+            <w:r>
+              <w:rPr>
+                <w:i/>
+                <w:iCs/>
+                <w:color w:val="002060"/>
+              </w:rPr>
+              <w:t>Notoriete</w:t>
+            </w:r>
+            <w:proofErr w:type="spellEnd"/>
           </w:p>
         </w:tc>
       </w:tr>
@@ -8987,7 +9295,7 @@
               <w:t>‘Inactif’</w:t>
             </w:r>
             <w:r>
-              <w:t xml:space="preserve"> pour savoir si elle est toujours utiliser par la société ou pas</w:t>
+              <w:t xml:space="preserve"> </w:t>
             </w:r>
           </w:p>
         </w:tc>
@@ -9011,7 +9319,13 @@
           </w:tcPr>
           <w:p>
             <w:r>
-              <w:t>Une voiture doit être assignée à de 0 à 1 réservation (sur une période donnée)</w:t>
+              <w:t xml:space="preserve">Une voiture </w:t>
+            </w:r>
+            <w:r>
+              <w:t>peut</w:t>
+            </w:r>
+            <w:r>
+              <w:t xml:space="preserve"> être assignée de 0 à 1 réservation </w:t>
             </w:r>
           </w:p>
         </w:tc>

</xml_diff>